<commit_message>
explain more undo functionalities in CURSO GIT.docx
</commit_message>
<xml_diff>
--- a/CURSO GIT.docx
+++ b/CURSO GIT.docx
@@ -3663,6 +3663,83 @@
           <w:szCs w:val="22"/>
           <w:lang w:val="en-US"/>
         </w:rPr>
+        <w:tab/>
+      </w:r>
+      <w:r>
+        <w:rPr>
+          <w:rFonts w:ascii="Calibri" w:hAnsi="Calibri"/>
+          <w:color w:val="0070C0"/>
+          <w:sz w:val="22"/>
+          <w:szCs w:val="22"/>
+          <w:lang w:val="en-US"/>
+        </w:rPr>
+        <w:t xml:space="preserve">You can undo line by line changes in the </w:t>
+      </w:r>
+      <w:r>
+        <w:rPr>
+          <w:rFonts w:ascii="Calibri" w:hAnsi="Calibri"/>
+          <w:color w:val="0070C0"/>
+          <w:sz w:val="22"/>
+          <w:szCs w:val="22"/>
+          <w:lang w:val="en-US"/>
+        </w:rPr>
+        <w:t>Commit tab using:</w:t>
+      </w:r>
+    </w:p>
+    <w:p>
+      <w:pPr>
+        <w:pStyle w:val="NormalWeb"/>
+        <w:spacing w:before="0" w:beforeAutospacing="0" w:after="0" w:afterAutospacing="0"/>
+        <w:rPr>
+          <w:rFonts w:ascii="Calibri" w:hAnsi="Calibri"/>
+          <w:color w:val="0070C0"/>
+          <w:sz w:val="22"/>
+          <w:szCs w:val="22"/>
+          <w:lang w:val="en-US"/>
+        </w:rPr>
+      </w:pPr>
+      <w:r>
+        <w:rPr>
+          <w:rFonts w:ascii="Calibri" w:hAnsi="Calibri"/>
+          <w:color w:val="0070C0"/>
+          <w:sz w:val="22"/>
+          <w:szCs w:val="22"/>
+          <w:lang w:val="en-US"/>
+        </w:rPr>
+        <w:tab/>
+      </w:r>
+      <w:r>
+        <w:rPr>
+          <w:rFonts w:ascii="Calibri" w:hAnsi="Calibri"/>
+          <w:color w:val="0070C0"/>
+          <w:sz w:val="22"/>
+          <w:szCs w:val="22"/>
+          <w:lang w:val="en-US"/>
+        </w:rPr>
+        <w:tab/>
+        <w:t>Discard chunk/line</w:t>
+      </w:r>
+    </w:p>
+    <w:p>
+      <w:pPr>
+        <w:pStyle w:val="NormalWeb"/>
+        <w:spacing w:before="0" w:beforeAutospacing="0" w:after="0" w:afterAutospacing="0"/>
+        <w:rPr>
+          <w:rFonts w:ascii="Calibri" w:hAnsi="Calibri"/>
+          <w:color w:val="0070C0"/>
+          <w:sz w:val="22"/>
+          <w:szCs w:val="22"/>
+          <w:lang w:val="en-US"/>
+        </w:rPr>
+      </w:pPr>
+      <w:r>
+        <w:rPr>
+          <w:rFonts w:ascii="Calibri" w:hAnsi="Calibri"/>
+          <w:color w:val="0070C0"/>
+          <w:sz w:val="22"/>
+          <w:szCs w:val="22"/>
+          <w:lang w:val="en-US"/>
+        </w:rPr>
         <w:t>Checkout</w:t>
       </w:r>
       <w:r>
@@ -3797,6 +3874,122 @@
         </w:rPr>
         <w:t xml:space="preserve"> in the previous commit to the one you want to undo and</w:t>
       </w:r>
+    </w:p>
+    <w:p>
+      <w:pPr>
+        <w:pStyle w:val="NormalWeb"/>
+        <w:spacing w:before="0" w:beforeAutospacing="0" w:after="0" w:afterAutospacing="0"/>
+        <w:rPr>
+          <w:rFonts w:ascii="Calibri" w:hAnsi="Calibri"/>
+          <w:color w:val="0070C0"/>
+          <w:sz w:val="22"/>
+          <w:szCs w:val="22"/>
+          <w:lang w:val="en-US"/>
+        </w:rPr>
+      </w:pPr>
+      <w:r>
+        <w:rPr>
+          <w:rFonts w:ascii="Calibri" w:hAnsi="Calibri"/>
+          <w:color w:val="0070C0"/>
+          <w:sz w:val="22"/>
+          <w:szCs w:val="22"/>
+          <w:lang w:val="en-US"/>
+        </w:rPr>
+        <w:tab/>
+      </w:r>
+      <w:r>
+        <w:rPr>
+          <w:rFonts w:ascii="Calibri" w:hAnsi="Calibri"/>
+          <w:color w:val="0070C0"/>
+          <w:sz w:val="22"/>
+          <w:szCs w:val="22"/>
+          <w:lang w:val="en-US"/>
+        </w:rPr>
+        <w:tab/>
+        <w:t>Copy its SHA number</w:t>
+      </w:r>
+    </w:p>
+    <w:p>
+      <w:pPr>
+        <w:pStyle w:val="NormalWeb"/>
+        <w:spacing w:before="0" w:beforeAutospacing="0" w:after="0" w:afterAutospacing="0"/>
+        <w:rPr>
+          <w:rFonts w:ascii="Calibri" w:hAnsi="Calibri"/>
+          <w:color w:val="0070C0"/>
+          <w:sz w:val="22"/>
+          <w:szCs w:val="22"/>
+          <w:lang w:val="en-US"/>
+        </w:rPr>
+      </w:pPr>
+      <w:r>
+        <w:rPr>
+          <w:rFonts w:ascii="Calibri" w:hAnsi="Calibri"/>
+          <w:color w:val="0070C0"/>
+          <w:sz w:val="22"/>
+          <w:szCs w:val="22"/>
+          <w:lang w:val="en-US"/>
+        </w:rPr>
+        <w:t>Ctrl + Z (RStudio undo)</w:t>
+      </w:r>
+    </w:p>
+    <w:p>
+      <w:pPr>
+        <w:pStyle w:val="NormalWeb"/>
+        <w:spacing w:before="0" w:beforeAutospacing="0" w:after="0" w:afterAutospacing="0"/>
+        <w:rPr>
+          <w:rFonts w:ascii="Calibri" w:hAnsi="Calibri"/>
+          <w:color w:val="0070C0"/>
+          <w:sz w:val="22"/>
+          <w:szCs w:val="22"/>
+          <w:lang w:val="en-US"/>
+        </w:rPr>
+      </w:pPr>
+      <w:proofErr w:type="spellStart"/>
+      <w:r>
+        <w:rPr>
+          <w:rFonts w:ascii="Calibri" w:hAnsi="Calibri"/>
+          <w:color w:val="0070C0"/>
+          <w:sz w:val="22"/>
+          <w:szCs w:val="22"/>
+          <w:lang w:val="en-US"/>
+        </w:rPr>
+        <w:t>Ammend</w:t>
+      </w:r>
+      <w:proofErr w:type="spellEnd"/>
+      <w:r>
+        <w:rPr>
+          <w:rFonts w:ascii="Calibri" w:hAnsi="Calibri"/>
+          <w:color w:val="0070C0"/>
+          <w:sz w:val="22"/>
+          <w:szCs w:val="22"/>
+          <w:lang w:val="en-US"/>
+        </w:rPr>
+        <w:t xml:space="preserve"> commit:</w:t>
+      </w:r>
+    </w:p>
+    <w:p>
+      <w:pPr>
+        <w:pStyle w:val="NormalWeb"/>
+        <w:spacing w:before="0" w:beforeAutospacing="0" w:after="0" w:afterAutospacing="0"/>
+        <w:rPr>
+          <w:rFonts w:ascii="Calibri" w:hAnsi="Calibri"/>
+          <w:color w:val="0070C0"/>
+          <w:sz w:val="22"/>
+          <w:szCs w:val="22"/>
+          <w:lang w:val="en-US"/>
+        </w:rPr>
+      </w:pPr>
+      <w:r>
+        <w:rPr>
+          <w:rFonts w:ascii="Calibri" w:hAnsi="Calibri"/>
+          <w:color w:val="0070C0"/>
+          <w:sz w:val="22"/>
+          <w:szCs w:val="22"/>
+          <w:lang w:val="en-US"/>
+        </w:rPr>
+        <w:tab/>
+        <w:t>Add the new changes to the previous commit</w:t>
+      </w:r>
       <w:bookmarkStart w:id="0" w:name="_GoBack"/>
       <w:bookmarkEnd w:id="0"/>
     </w:p>
@@ -3821,17 +4014,7 @@
           <w:lang w:val="en-US"/>
         </w:rPr>
         <w:tab/>
-      </w:r>
-      <w:r>
-        <w:rPr>
-          <w:rFonts w:ascii="Calibri" w:hAnsi="Calibri"/>
-          <w:color w:val="0070C0"/>
-          <w:sz w:val="22"/>
-          <w:szCs w:val="22"/>
-          <w:lang w:val="en-US"/>
-        </w:rPr>
-        <w:tab/>
-        <w:t>Copy its SHA number</w:t>
+        <w:t xml:space="preserve"> </w:t>
       </w:r>
     </w:p>
     <w:p>
@@ -4458,221 +4641,6 @@
       </w:r>
       <w:proofErr w:type="spellEnd"/>
       <w:proofErr w:type="gramEnd"/>
-    </w:p>
-    <w:p>
-      <w:pPr>
-        <w:pStyle w:val="NormalWeb"/>
-        <w:spacing w:before="0" w:beforeAutospacing="0" w:after="0" w:afterAutospacing="0"/>
-        <w:rPr>
-          <w:rFonts w:ascii="Calibri" w:hAnsi="Calibri"/>
-          <w:sz w:val="22"/>
-          <w:szCs w:val="22"/>
-          <w:lang w:val="en-US"/>
-        </w:rPr>
-      </w:pPr>
-      <w:r>
-        <w:rPr>
-          <w:rFonts w:ascii="Calibri" w:hAnsi="Calibri"/>
-          <w:sz w:val="22"/>
-          <w:szCs w:val="22"/>
-          <w:lang w:val="en-US"/>
-        </w:rPr>
-        <w:t> </w:t>
-      </w:r>
-    </w:p>
-    <w:p>
-      <w:pPr>
-        <w:pStyle w:val="NormalWeb"/>
-        <w:spacing w:before="0" w:beforeAutospacing="0" w:after="0" w:afterAutospacing="0"/>
-        <w:rPr>
-          <w:rFonts w:ascii="Calibri" w:hAnsi="Calibri"/>
-          <w:sz w:val="22"/>
-          <w:szCs w:val="22"/>
-          <w:lang w:val="en-US"/>
-        </w:rPr>
-      </w:pPr>
-      <w:r>
-        <w:rPr>
-          <w:rFonts w:ascii="Calibri" w:hAnsi="Calibri"/>
-          <w:sz w:val="22"/>
-          <w:szCs w:val="22"/>
-          <w:lang w:val="en-US"/>
-        </w:rPr>
-        <w:t>Git log --</w:t>
-      </w:r>
-      <w:proofErr w:type="spellStart"/>
-      <w:r>
-        <w:rPr>
-          <w:rFonts w:ascii="Calibri" w:hAnsi="Calibri"/>
-          <w:sz w:val="22"/>
-          <w:szCs w:val="22"/>
-          <w:lang w:val="en-US"/>
-        </w:rPr>
-        <w:t>oneline</w:t>
-      </w:r>
-      <w:proofErr w:type="spellEnd"/>
-    </w:p>
-    <w:p>
-      <w:pPr>
-        <w:pStyle w:val="NormalWeb"/>
-        <w:spacing w:before="0" w:beforeAutospacing="0" w:after="0" w:afterAutospacing="0"/>
-        <w:rPr>
-          <w:rFonts w:ascii="Calibri" w:hAnsi="Calibri"/>
-          <w:sz w:val="22"/>
-          <w:szCs w:val="22"/>
-        </w:rPr>
-      </w:pPr>
-      <w:r>
-        <w:rPr>
-          <w:rFonts w:ascii="Calibri" w:hAnsi="Calibri"/>
-          <w:sz w:val="22"/>
-          <w:szCs w:val="22"/>
-        </w:rPr>
-        <w:t xml:space="preserve">Mirar el archivo galaxies.txt en un estado anterior (definido por el </w:t>
-      </w:r>
-      <w:proofErr w:type="spellStart"/>
-      <w:proofErr w:type="gramStart"/>
-      <w:r>
-        <w:rPr>
-          <w:rFonts w:ascii="Calibri" w:hAnsi="Calibri"/>
-          <w:sz w:val="22"/>
-          <w:szCs w:val="22"/>
-        </w:rPr>
-        <w:t>sha.number</w:t>
-      </w:r>
-      <w:proofErr w:type="spellEnd"/>
-      <w:proofErr w:type="gramEnd"/>
-      <w:r>
-        <w:rPr>
-          <w:rFonts w:ascii="Calibri" w:hAnsi="Calibri"/>
-          <w:sz w:val="22"/>
-          <w:szCs w:val="22"/>
-        </w:rPr>
-        <w:t xml:space="preserve"> listado por log)</w:t>
-      </w:r>
-    </w:p>
-    <w:p>
-      <w:pPr>
-        <w:pStyle w:val="NormalWeb"/>
-        <w:spacing w:before="0" w:beforeAutospacing="0" w:after="0" w:afterAutospacing="0"/>
-        <w:ind w:left="540"/>
-        <w:rPr>
-          <w:rFonts w:ascii="Calibri" w:hAnsi="Calibri"/>
-          <w:sz w:val="22"/>
-          <w:szCs w:val="22"/>
-          <w:lang w:val="en-US"/>
-        </w:rPr>
-      </w:pPr>
-      <w:r>
-        <w:rPr>
-          <w:rFonts w:ascii="Calibri" w:hAnsi="Calibri"/>
-          <w:sz w:val="22"/>
-          <w:szCs w:val="22"/>
-          <w:lang w:val="en-US"/>
-        </w:rPr>
-        <w:t xml:space="preserve">Git show </w:t>
-      </w:r>
-      <w:proofErr w:type="spellStart"/>
-      <w:proofErr w:type="gramStart"/>
-      <w:r>
-        <w:rPr>
-          <w:rFonts w:ascii="Calibri" w:hAnsi="Calibri"/>
-          <w:sz w:val="22"/>
-          <w:szCs w:val="22"/>
-          <w:lang w:val="en-US"/>
-        </w:rPr>
-        <w:t>sha.number</w:t>
-      </w:r>
-      <w:proofErr w:type="spellEnd"/>
-      <w:proofErr w:type="gramEnd"/>
-      <w:r>
-        <w:rPr>
-          <w:rFonts w:ascii="Calibri" w:hAnsi="Calibri"/>
-          <w:sz w:val="22"/>
-          <w:szCs w:val="22"/>
-          <w:lang w:val="en-US"/>
-        </w:rPr>
-        <w:t xml:space="preserve"> galaxies.txt</w:t>
-      </w:r>
-    </w:p>
-    <w:p>
-      <w:pPr>
-        <w:pStyle w:val="NormalWeb"/>
-        <w:spacing w:before="0" w:beforeAutospacing="0" w:after="0" w:afterAutospacing="0"/>
-        <w:rPr>
-          <w:rFonts w:ascii="Calibri" w:hAnsi="Calibri"/>
-          <w:sz w:val="22"/>
-          <w:szCs w:val="22"/>
-        </w:rPr>
-      </w:pPr>
-      <w:r>
-        <w:rPr>
-          <w:rFonts w:ascii="Calibri" w:hAnsi="Calibri"/>
-          <w:sz w:val="22"/>
-          <w:szCs w:val="22"/>
-        </w:rPr>
-        <w:t xml:space="preserve">Entrar en un </w:t>
-      </w:r>
-      <w:proofErr w:type="spellStart"/>
-      <w:r>
-        <w:rPr>
-          <w:rFonts w:ascii="Calibri" w:hAnsi="Calibri"/>
-          <w:sz w:val="22"/>
-          <w:szCs w:val="22"/>
-        </w:rPr>
-        <w:t>branch</w:t>
-      </w:r>
-      <w:proofErr w:type="spellEnd"/>
-      <w:r>
-        <w:rPr>
-          <w:rFonts w:ascii="Calibri" w:hAnsi="Calibri"/>
-          <w:sz w:val="22"/>
-          <w:szCs w:val="22"/>
-        </w:rPr>
-        <w:t xml:space="preserve"> anterior para hacer cambios en él</w:t>
-      </w:r>
-    </w:p>
-    <w:p>
-      <w:pPr>
-        <w:pStyle w:val="NormalWeb"/>
-        <w:spacing w:before="0" w:beforeAutospacing="0" w:after="0" w:afterAutospacing="0"/>
-        <w:ind w:left="540"/>
-        <w:rPr>
-          <w:rFonts w:ascii="Calibri" w:hAnsi="Calibri"/>
-          <w:sz w:val="22"/>
-          <w:szCs w:val="22"/>
-          <w:lang w:val="en-US"/>
-        </w:rPr>
-      </w:pPr>
-      <w:r>
-        <w:rPr>
-          <w:rFonts w:ascii="Calibri" w:hAnsi="Calibri"/>
-          <w:sz w:val="22"/>
-          <w:szCs w:val="22"/>
-          <w:lang w:val="en-US"/>
-        </w:rPr>
-        <w:t xml:space="preserve">Git </w:t>
-      </w:r>
-      <w:proofErr w:type="spellStart"/>
-      <w:r>
-        <w:rPr>
-          <w:rFonts w:ascii="Calibri" w:hAnsi="Calibri"/>
-          <w:sz w:val="22"/>
-          <w:szCs w:val="22"/>
-          <w:lang w:val="en-US"/>
-        </w:rPr>
-        <w:t>chechout</w:t>
-      </w:r>
-      <w:proofErr w:type="spellEnd"/>
-      <w:r>
-        <w:rPr>
-          <w:rFonts w:ascii="Calibri" w:hAnsi="Calibri"/>
-          <w:sz w:val="22"/>
-          <w:szCs w:val="22"/>
-          <w:lang w:val="en-US"/>
-        </w:rPr>
-        <w:t xml:space="preserve"> a1b567</w:t>
-      </w:r>
     </w:p>
     <w:p>
       <w:pPr>
@@ -4714,6 +4682,221 @@
           <w:szCs w:val="22"/>
           <w:lang w:val="en-US"/>
         </w:rPr>
+        <w:t>Git log --</w:t>
+      </w:r>
+      <w:proofErr w:type="spellStart"/>
+      <w:r>
+        <w:rPr>
+          <w:rFonts w:ascii="Calibri" w:hAnsi="Calibri"/>
+          <w:sz w:val="22"/>
+          <w:szCs w:val="22"/>
+          <w:lang w:val="en-US"/>
+        </w:rPr>
+        <w:t>oneline</w:t>
+      </w:r>
+      <w:proofErr w:type="spellEnd"/>
+    </w:p>
+    <w:p>
+      <w:pPr>
+        <w:pStyle w:val="NormalWeb"/>
+        <w:spacing w:before="0" w:beforeAutospacing="0" w:after="0" w:afterAutospacing="0"/>
+        <w:rPr>
+          <w:rFonts w:ascii="Calibri" w:hAnsi="Calibri"/>
+          <w:sz w:val="22"/>
+          <w:szCs w:val="22"/>
+        </w:rPr>
+      </w:pPr>
+      <w:r>
+        <w:rPr>
+          <w:rFonts w:ascii="Calibri" w:hAnsi="Calibri"/>
+          <w:sz w:val="22"/>
+          <w:szCs w:val="22"/>
+        </w:rPr>
+        <w:t xml:space="preserve">Mirar el archivo galaxies.txt en un estado anterior (definido por el </w:t>
+      </w:r>
+      <w:proofErr w:type="spellStart"/>
+      <w:proofErr w:type="gramStart"/>
+      <w:r>
+        <w:rPr>
+          <w:rFonts w:ascii="Calibri" w:hAnsi="Calibri"/>
+          <w:sz w:val="22"/>
+          <w:szCs w:val="22"/>
+        </w:rPr>
+        <w:t>sha.number</w:t>
+      </w:r>
+      <w:proofErr w:type="spellEnd"/>
+      <w:proofErr w:type="gramEnd"/>
+      <w:r>
+        <w:rPr>
+          <w:rFonts w:ascii="Calibri" w:hAnsi="Calibri"/>
+          <w:sz w:val="22"/>
+          <w:szCs w:val="22"/>
+        </w:rPr>
+        <w:t xml:space="preserve"> listado por log)</w:t>
+      </w:r>
+    </w:p>
+    <w:p>
+      <w:pPr>
+        <w:pStyle w:val="NormalWeb"/>
+        <w:spacing w:before="0" w:beforeAutospacing="0" w:after="0" w:afterAutospacing="0"/>
+        <w:ind w:left="540"/>
+        <w:rPr>
+          <w:rFonts w:ascii="Calibri" w:hAnsi="Calibri"/>
+          <w:sz w:val="22"/>
+          <w:szCs w:val="22"/>
+          <w:lang w:val="en-US"/>
+        </w:rPr>
+      </w:pPr>
+      <w:r>
+        <w:rPr>
+          <w:rFonts w:ascii="Calibri" w:hAnsi="Calibri"/>
+          <w:sz w:val="22"/>
+          <w:szCs w:val="22"/>
+          <w:lang w:val="en-US"/>
+        </w:rPr>
+        <w:t xml:space="preserve">Git show </w:t>
+      </w:r>
+      <w:proofErr w:type="spellStart"/>
+      <w:proofErr w:type="gramStart"/>
+      <w:r>
+        <w:rPr>
+          <w:rFonts w:ascii="Calibri" w:hAnsi="Calibri"/>
+          <w:sz w:val="22"/>
+          <w:szCs w:val="22"/>
+          <w:lang w:val="en-US"/>
+        </w:rPr>
+        <w:t>sha.number</w:t>
+      </w:r>
+      <w:proofErr w:type="spellEnd"/>
+      <w:proofErr w:type="gramEnd"/>
+      <w:r>
+        <w:rPr>
+          <w:rFonts w:ascii="Calibri" w:hAnsi="Calibri"/>
+          <w:sz w:val="22"/>
+          <w:szCs w:val="22"/>
+          <w:lang w:val="en-US"/>
+        </w:rPr>
+        <w:t xml:space="preserve"> galaxies.txt</w:t>
+      </w:r>
+    </w:p>
+    <w:p>
+      <w:pPr>
+        <w:pStyle w:val="NormalWeb"/>
+        <w:spacing w:before="0" w:beforeAutospacing="0" w:after="0" w:afterAutospacing="0"/>
+        <w:rPr>
+          <w:rFonts w:ascii="Calibri" w:hAnsi="Calibri"/>
+          <w:sz w:val="22"/>
+          <w:szCs w:val="22"/>
+        </w:rPr>
+      </w:pPr>
+      <w:r>
+        <w:rPr>
+          <w:rFonts w:ascii="Calibri" w:hAnsi="Calibri"/>
+          <w:sz w:val="22"/>
+          <w:szCs w:val="22"/>
+        </w:rPr>
+        <w:t xml:space="preserve">Entrar en un </w:t>
+      </w:r>
+      <w:proofErr w:type="spellStart"/>
+      <w:r>
+        <w:rPr>
+          <w:rFonts w:ascii="Calibri" w:hAnsi="Calibri"/>
+          <w:sz w:val="22"/>
+          <w:szCs w:val="22"/>
+        </w:rPr>
+        <w:t>branch</w:t>
+      </w:r>
+      <w:proofErr w:type="spellEnd"/>
+      <w:r>
+        <w:rPr>
+          <w:rFonts w:ascii="Calibri" w:hAnsi="Calibri"/>
+          <w:sz w:val="22"/>
+          <w:szCs w:val="22"/>
+        </w:rPr>
+        <w:t xml:space="preserve"> anterior para hacer cambios en él</w:t>
+      </w:r>
+    </w:p>
+    <w:p>
+      <w:pPr>
+        <w:pStyle w:val="NormalWeb"/>
+        <w:spacing w:before="0" w:beforeAutospacing="0" w:after="0" w:afterAutospacing="0"/>
+        <w:ind w:left="540"/>
+        <w:rPr>
+          <w:rFonts w:ascii="Calibri" w:hAnsi="Calibri"/>
+          <w:sz w:val="22"/>
+          <w:szCs w:val="22"/>
+          <w:lang w:val="en-US"/>
+        </w:rPr>
+      </w:pPr>
+      <w:r>
+        <w:rPr>
+          <w:rFonts w:ascii="Calibri" w:hAnsi="Calibri"/>
+          <w:sz w:val="22"/>
+          <w:szCs w:val="22"/>
+          <w:lang w:val="en-US"/>
+        </w:rPr>
+        <w:t xml:space="preserve">Git </w:t>
+      </w:r>
+      <w:proofErr w:type="spellStart"/>
+      <w:r>
+        <w:rPr>
+          <w:rFonts w:ascii="Calibri" w:hAnsi="Calibri"/>
+          <w:sz w:val="22"/>
+          <w:szCs w:val="22"/>
+          <w:lang w:val="en-US"/>
+        </w:rPr>
+        <w:t>chechout</w:t>
+      </w:r>
+      <w:proofErr w:type="spellEnd"/>
+      <w:r>
+        <w:rPr>
+          <w:rFonts w:ascii="Calibri" w:hAnsi="Calibri"/>
+          <w:sz w:val="22"/>
+          <w:szCs w:val="22"/>
+          <w:lang w:val="en-US"/>
+        </w:rPr>
+        <w:t xml:space="preserve"> a1b567</w:t>
+      </w:r>
+    </w:p>
+    <w:p>
+      <w:pPr>
+        <w:pStyle w:val="NormalWeb"/>
+        <w:spacing w:before="0" w:beforeAutospacing="0" w:after="0" w:afterAutospacing="0"/>
+        <w:rPr>
+          <w:rFonts w:ascii="Calibri" w:hAnsi="Calibri"/>
+          <w:sz w:val="22"/>
+          <w:szCs w:val="22"/>
+          <w:lang w:val="en-US"/>
+        </w:rPr>
+      </w:pPr>
+      <w:r>
+        <w:rPr>
+          <w:rFonts w:ascii="Calibri" w:hAnsi="Calibri"/>
+          <w:sz w:val="22"/>
+          <w:szCs w:val="22"/>
+          <w:lang w:val="en-US"/>
+        </w:rPr>
+        <w:t> </w:t>
+      </w:r>
+    </w:p>
+    <w:p>
+      <w:pPr>
+        <w:pStyle w:val="NormalWeb"/>
+        <w:spacing w:before="0" w:beforeAutospacing="0" w:after="0" w:afterAutospacing="0"/>
+        <w:rPr>
+          <w:rFonts w:ascii="Calibri" w:hAnsi="Calibri"/>
+          <w:sz w:val="22"/>
+          <w:szCs w:val="22"/>
+          <w:lang w:val="en-US"/>
+        </w:rPr>
+      </w:pPr>
+      <w:r>
+        <w:rPr>
+          <w:rFonts w:ascii="Calibri" w:hAnsi="Calibri"/>
+          <w:sz w:val="22"/>
+          <w:szCs w:val="22"/>
+          <w:lang w:val="en-US"/>
+        </w:rPr>
         <w:t>SURPRISE</w:t>
       </w:r>
     </w:p>
@@ -5816,6 +5999,7 @@
           <w:sz w:val="22"/>
           <w:szCs w:val="22"/>
         </w:rPr>
+        <w:lastRenderedPageBreak/>
         <w:t xml:space="preserve"># y </w:t>
       </w:r>
       <w:proofErr w:type="spellStart"/>
@@ -6091,7 +6275,6 @@
           <w:sz w:val="22"/>
           <w:szCs w:val="22"/>
         </w:rPr>
-        <w:lastRenderedPageBreak/>
         <w:t>TAB-</w:t>
       </w:r>
       <w:proofErr w:type="spellStart"/>
@@ -7661,6 +7844,7 @@
           <w:sz w:val="22"/>
           <w:szCs w:val="22"/>
         </w:rPr>
+        <w:lastRenderedPageBreak/>
         <w:t xml:space="preserve"># (el resultado </w:t>
       </w:r>
       <w:proofErr w:type="gramStart"/>

</xml_diff>

<commit_message>
explain connection to GitHub in the CURSO GIT.docx file
</commit_message>
<xml_diff>
--- a/CURSO GIT.docx
+++ b/CURSO GIT.docx
@@ -851,7 +851,49 @@
           <w:sz w:val="22"/>
           <w:szCs w:val="22"/>
         </w:rPr>
-        <w:t xml:space="preserve"># le hemos dicho que nuestro repo remoto se llama </w:t>
+        <w:t xml:space="preserve"># le hemos dicho </w:t>
+      </w:r>
+      <w:r>
+        <w:rPr>
+          <w:rFonts w:ascii="Calibri" w:hAnsi="Calibri"/>
+          <w:sz w:val="22"/>
+          <w:szCs w:val="22"/>
+        </w:rPr>
+        <w:t xml:space="preserve">a </w:t>
+      </w:r>
+      <w:proofErr w:type="spellStart"/>
+      <w:r>
+        <w:rPr>
+          <w:rFonts w:ascii="Calibri" w:hAnsi="Calibri"/>
+          <w:sz w:val="22"/>
+          <w:szCs w:val="22"/>
+        </w:rPr>
+        <w:t>git</w:t>
+      </w:r>
+      <w:proofErr w:type="spellEnd"/>
+      <w:r>
+        <w:rPr>
+          <w:rFonts w:ascii="Calibri" w:hAnsi="Calibri"/>
+          <w:sz w:val="22"/>
+          <w:szCs w:val="22"/>
+        </w:rPr>
+        <w:t xml:space="preserve"> </w:t>
+      </w:r>
+      <w:r>
+        <w:rPr>
+          <w:rFonts w:ascii="Calibri" w:hAnsi="Calibri"/>
+          <w:sz w:val="22"/>
+          <w:szCs w:val="22"/>
+        </w:rPr>
+        <w:t>que</w:t>
+      </w:r>
+      <w:r>
+        <w:rPr>
+          <w:rFonts w:ascii="Calibri" w:hAnsi="Calibri"/>
+          <w:sz w:val="22"/>
+          <w:szCs w:val="22"/>
+        </w:rPr>
+        <w:t xml:space="preserve"> añadimos un repositorio remoto (</w:t>
       </w:r>
       <w:proofErr w:type="spellStart"/>
       <w:r>
@@ -863,6 +905,16 @@
         <w:t>origin</w:t>
       </w:r>
       <w:proofErr w:type="spellEnd"/>
+      <w:r>
+        <w:rPr>
+          <w:rFonts w:ascii="Calibri" w:hAnsi="Calibri"/>
+          <w:sz w:val="22"/>
+          <w:szCs w:val="22"/>
+        </w:rPr>
+        <w:t>)  a nuestro proyecto</w:t>
+      </w:r>
+      <w:bookmarkStart w:id="0" w:name="_GoBack"/>
+      <w:bookmarkEnd w:id="0"/>
     </w:p>
     <w:p>
       <w:pPr>
@@ -1684,6 +1736,83 @@
     </w:p>
     <w:p>
       <w:pPr>
+        <w:pStyle w:val="NormalWeb"/>
+        <w:spacing w:before="0" w:beforeAutospacing="0" w:after="0" w:afterAutospacing="0"/>
+        <w:rPr>
+          <w:rFonts w:ascii="Calibri" w:hAnsi="Calibri"/>
+          <w:sz w:val="22"/>
+          <w:szCs w:val="22"/>
+          <w:lang w:val="en-US"/>
+        </w:rPr>
+      </w:pPr>
+    </w:p>
+    <w:p>
+      <w:pPr>
+        <w:pStyle w:val="NormalWeb"/>
+        <w:spacing w:before="0" w:beforeAutospacing="0" w:after="0" w:afterAutospacing="0"/>
+        <w:rPr>
+          <w:rFonts w:ascii="Calibri" w:hAnsi="Calibri"/>
+          <w:sz w:val="22"/>
+          <w:szCs w:val="22"/>
+          <w:lang w:val="en-US"/>
+        </w:rPr>
+      </w:pPr>
+      <w:proofErr w:type="spellStart"/>
+      <w:proofErr w:type="gramStart"/>
+      <w:r>
+        <w:rPr>
+          <w:rFonts w:ascii="Calibri" w:hAnsi="Calibri"/>
+          <w:sz w:val="22"/>
+          <w:szCs w:val="22"/>
+          <w:lang w:val="en-US"/>
+        </w:rPr>
+        <w:t>Devtools</w:t>
+      </w:r>
+      <w:proofErr w:type="spellEnd"/>
+      <w:r>
+        <w:rPr>
+          <w:rFonts w:ascii="Calibri" w:hAnsi="Calibri"/>
+          <w:sz w:val="22"/>
+          <w:szCs w:val="22"/>
+          <w:lang w:val="en-US"/>
+        </w:rPr>
+        <w:t>::</w:t>
+      </w:r>
+      <w:proofErr w:type="spellStart"/>
+      <w:proofErr w:type="gramEnd"/>
+      <w:r>
+        <w:rPr>
+          <w:rFonts w:ascii="Calibri" w:hAnsi="Calibri"/>
+          <w:sz w:val="22"/>
+          <w:szCs w:val="22"/>
+          <w:lang w:val="en-US"/>
+        </w:rPr>
+        <w:t>install_github</w:t>
+      </w:r>
+      <w:proofErr w:type="spellEnd"/>
+      <w:r>
+        <w:rPr>
+          <w:rFonts w:ascii="Calibri" w:hAnsi="Calibri"/>
+          <w:sz w:val="22"/>
+          <w:szCs w:val="22"/>
+          <w:lang w:val="en-US"/>
+        </w:rPr>
+        <w:t xml:space="preserve">  # installs a library from </w:t>
+      </w:r>
+      <w:proofErr w:type="spellStart"/>
+      <w:r>
+        <w:rPr>
+          <w:rFonts w:ascii="Calibri" w:hAnsi="Calibri"/>
+          <w:sz w:val="22"/>
+          <w:szCs w:val="22"/>
+          <w:lang w:val="en-US"/>
+        </w:rPr>
+        <w:t>github</w:t>
+      </w:r>
+      <w:proofErr w:type="spellEnd"/>
+    </w:p>
+    <w:p>
+      <w:pPr>
         <w:rPr>
           <w:lang w:val="en-US"/>
         </w:rPr>
@@ -2973,6 +3102,7 @@
           <w:sz w:val="22"/>
           <w:szCs w:val="22"/>
         </w:rPr>
+        <w:lastRenderedPageBreak/>
         <w:t>Lo ejecutamos:</w:t>
       </w:r>
     </w:p>
@@ -3022,7 +3152,6 @@
           <w:sz w:val="22"/>
           <w:szCs w:val="22"/>
         </w:rPr>
-        <w:lastRenderedPageBreak/>
         <w:t xml:space="preserve">Añadimos el archivo a </w:t>
       </w:r>
       <w:proofErr w:type="spellStart"/>
@@ -3990,8 +4119,6 @@
         <w:tab/>
         <w:t>Add the new changes to the previous commit</w:t>
       </w:r>
-      <w:bookmarkStart w:id="0" w:name="_GoBack"/>
-      <w:bookmarkEnd w:id="0"/>
     </w:p>
     <w:p>
       <w:pPr>
@@ -4576,6 +4703,7 @@
           <w:highlight w:val="yellow"/>
           <w:lang w:val="en-US"/>
         </w:rPr>
+        <w:lastRenderedPageBreak/>
         <w:t>Delete</w:t>
       </w:r>
       <w:r>
@@ -4660,7 +4788,935 @@
           <w:szCs w:val="22"/>
           <w:lang w:val="en-US"/>
         </w:rPr>
+        <w:t> </w:t>
+      </w:r>
+    </w:p>
+    <w:p>
+      <w:pPr>
+        <w:pStyle w:val="NormalWeb"/>
+        <w:spacing w:before="0" w:beforeAutospacing="0" w:after="0" w:afterAutospacing="0"/>
+        <w:rPr>
+          <w:rFonts w:ascii="Calibri" w:hAnsi="Calibri"/>
+          <w:sz w:val="22"/>
+          <w:szCs w:val="22"/>
+          <w:lang w:val="en-US"/>
+        </w:rPr>
+      </w:pPr>
+      <w:r>
+        <w:rPr>
+          <w:rFonts w:ascii="Calibri" w:hAnsi="Calibri"/>
+          <w:sz w:val="22"/>
+          <w:szCs w:val="22"/>
+          <w:lang w:val="en-US"/>
+        </w:rPr>
+        <w:t>Git log --</w:t>
+      </w:r>
+      <w:proofErr w:type="spellStart"/>
+      <w:r>
+        <w:rPr>
+          <w:rFonts w:ascii="Calibri" w:hAnsi="Calibri"/>
+          <w:sz w:val="22"/>
+          <w:szCs w:val="22"/>
+          <w:lang w:val="en-US"/>
+        </w:rPr>
+        <w:t>oneline</w:t>
+      </w:r>
+      <w:proofErr w:type="spellEnd"/>
+    </w:p>
+    <w:p>
+      <w:pPr>
+        <w:pStyle w:val="NormalWeb"/>
+        <w:spacing w:before="0" w:beforeAutospacing="0" w:after="0" w:afterAutospacing="0"/>
+        <w:rPr>
+          <w:rFonts w:ascii="Calibri" w:hAnsi="Calibri"/>
+          <w:sz w:val="22"/>
+          <w:szCs w:val="22"/>
+        </w:rPr>
+      </w:pPr>
+      <w:r>
+        <w:rPr>
+          <w:rFonts w:ascii="Calibri" w:hAnsi="Calibri"/>
+          <w:sz w:val="22"/>
+          <w:szCs w:val="22"/>
+        </w:rPr>
+        <w:t xml:space="preserve">Mirar el archivo galaxies.txt en un estado anterior (definido por el </w:t>
+      </w:r>
+      <w:proofErr w:type="spellStart"/>
+      <w:proofErr w:type="gramStart"/>
+      <w:r>
+        <w:rPr>
+          <w:rFonts w:ascii="Calibri" w:hAnsi="Calibri"/>
+          <w:sz w:val="22"/>
+          <w:szCs w:val="22"/>
+        </w:rPr>
+        <w:t>sha.number</w:t>
+      </w:r>
+      <w:proofErr w:type="spellEnd"/>
+      <w:proofErr w:type="gramEnd"/>
+      <w:r>
+        <w:rPr>
+          <w:rFonts w:ascii="Calibri" w:hAnsi="Calibri"/>
+          <w:sz w:val="22"/>
+          <w:szCs w:val="22"/>
+        </w:rPr>
+        <w:t xml:space="preserve"> listado por log)</w:t>
+      </w:r>
+    </w:p>
+    <w:p>
+      <w:pPr>
+        <w:pStyle w:val="NormalWeb"/>
+        <w:spacing w:before="0" w:beforeAutospacing="0" w:after="0" w:afterAutospacing="0"/>
+        <w:ind w:left="540"/>
+        <w:rPr>
+          <w:rFonts w:ascii="Calibri" w:hAnsi="Calibri"/>
+          <w:sz w:val="22"/>
+          <w:szCs w:val="22"/>
+          <w:lang w:val="en-US"/>
+        </w:rPr>
+      </w:pPr>
+      <w:r>
+        <w:rPr>
+          <w:rFonts w:ascii="Calibri" w:hAnsi="Calibri"/>
+          <w:sz w:val="22"/>
+          <w:szCs w:val="22"/>
+          <w:lang w:val="en-US"/>
+        </w:rPr>
+        <w:t xml:space="preserve">Git show </w:t>
+      </w:r>
+      <w:proofErr w:type="spellStart"/>
+      <w:proofErr w:type="gramStart"/>
+      <w:r>
+        <w:rPr>
+          <w:rFonts w:ascii="Calibri" w:hAnsi="Calibri"/>
+          <w:sz w:val="22"/>
+          <w:szCs w:val="22"/>
+          <w:lang w:val="en-US"/>
+        </w:rPr>
+        <w:t>sha.number</w:t>
+      </w:r>
+      <w:proofErr w:type="spellEnd"/>
+      <w:proofErr w:type="gramEnd"/>
+      <w:r>
+        <w:rPr>
+          <w:rFonts w:ascii="Calibri" w:hAnsi="Calibri"/>
+          <w:sz w:val="22"/>
+          <w:szCs w:val="22"/>
+          <w:lang w:val="en-US"/>
+        </w:rPr>
+        <w:t xml:space="preserve"> galaxies.txt</w:t>
+      </w:r>
+    </w:p>
+    <w:p>
+      <w:pPr>
+        <w:pStyle w:val="NormalWeb"/>
+        <w:spacing w:before="0" w:beforeAutospacing="0" w:after="0" w:afterAutospacing="0"/>
+        <w:rPr>
+          <w:rFonts w:ascii="Calibri" w:hAnsi="Calibri"/>
+          <w:sz w:val="22"/>
+          <w:szCs w:val="22"/>
+        </w:rPr>
+      </w:pPr>
+      <w:r>
+        <w:rPr>
+          <w:rFonts w:ascii="Calibri" w:hAnsi="Calibri"/>
+          <w:sz w:val="22"/>
+          <w:szCs w:val="22"/>
+        </w:rPr>
+        <w:t xml:space="preserve">Entrar en un </w:t>
+      </w:r>
+      <w:proofErr w:type="spellStart"/>
+      <w:r>
+        <w:rPr>
+          <w:rFonts w:ascii="Calibri" w:hAnsi="Calibri"/>
+          <w:sz w:val="22"/>
+          <w:szCs w:val="22"/>
+        </w:rPr>
+        <w:t>branch</w:t>
+      </w:r>
+      <w:proofErr w:type="spellEnd"/>
+      <w:r>
+        <w:rPr>
+          <w:rFonts w:ascii="Calibri" w:hAnsi="Calibri"/>
+          <w:sz w:val="22"/>
+          <w:szCs w:val="22"/>
+        </w:rPr>
+        <w:t xml:space="preserve"> anterior para hacer cambios en él</w:t>
+      </w:r>
+    </w:p>
+    <w:p>
+      <w:pPr>
+        <w:pStyle w:val="NormalWeb"/>
+        <w:spacing w:before="0" w:beforeAutospacing="0" w:after="0" w:afterAutospacing="0"/>
+        <w:ind w:left="540"/>
+        <w:rPr>
+          <w:rFonts w:ascii="Calibri" w:hAnsi="Calibri"/>
+          <w:sz w:val="22"/>
+          <w:szCs w:val="22"/>
+          <w:lang w:val="en-US"/>
+        </w:rPr>
+      </w:pPr>
+      <w:r>
+        <w:rPr>
+          <w:rFonts w:ascii="Calibri" w:hAnsi="Calibri"/>
+          <w:sz w:val="22"/>
+          <w:szCs w:val="22"/>
+          <w:lang w:val="en-US"/>
+        </w:rPr>
+        <w:t xml:space="preserve">Git </w:t>
+      </w:r>
+      <w:proofErr w:type="spellStart"/>
+      <w:r>
+        <w:rPr>
+          <w:rFonts w:ascii="Calibri" w:hAnsi="Calibri"/>
+          <w:sz w:val="22"/>
+          <w:szCs w:val="22"/>
+          <w:lang w:val="en-US"/>
+        </w:rPr>
+        <w:t>chechout</w:t>
+      </w:r>
+      <w:proofErr w:type="spellEnd"/>
+      <w:r>
+        <w:rPr>
+          <w:rFonts w:ascii="Calibri" w:hAnsi="Calibri"/>
+          <w:sz w:val="22"/>
+          <w:szCs w:val="22"/>
+          <w:lang w:val="en-US"/>
+        </w:rPr>
+        <w:t xml:space="preserve"> a1b567</w:t>
+      </w:r>
+    </w:p>
+    <w:p>
+      <w:pPr>
+        <w:pStyle w:val="NormalWeb"/>
+        <w:spacing w:before="0" w:beforeAutospacing="0" w:after="0" w:afterAutospacing="0"/>
+        <w:rPr>
+          <w:rFonts w:ascii="Calibri" w:hAnsi="Calibri"/>
+          <w:sz w:val="22"/>
+          <w:szCs w:val="22"/>
+          <w:lang w:val="en-US"/>
+        </w:rPr>
+      </w:pPr>
+      <w:r>
+        <w:rPr>
+          <w:rFonts w:ascii="Calibri" w:hAnsi="Calibri"/>
+          <w:sz w:val="22"/>
+          <w:szCs w:val="22"/>
+          <w:lang w:val="en-US"/>
+        </w:rPr>
+        <w:t> </w:t>
+      </w:r>
+    </w:p>
+    <w:p>
+      <w:pPr>
+        <w:pStyle w:val="NormalWeb"/>
+        <w:spacing w:before="0" w:beforeAutospacing="0" w:after="0" w:afterAutospacing="0"/>
+        <w:rPr>
+          <w:rFonts w:ascii="Calibri" w:hAnsi="Calibri"/>
+          <w:sz w:val="22"/>
+          <w:szCs w:val="22"/>
+          <w:lang w:val="en-US"/>
+        </w:rPr>
+      </w:pPr>
+      <w:r>
+        <w:rPr>
+          <w:rFonts w:ascii="Calibri" w:hAnsi="Calibri"/>
+          <w:sz w:val="22"/>
+          <w:szCs w:val="22"/>
+          <w:lang w:val="en-US"/>
+        </w:rPr>
+        <w:t>SURPRISE</w:t>
+      </w:r>
+    </w:p>
+    <w:p>
+      <w:pPr>
+        <w:pStyle w:val="NormalWeb"/>
+        <w:spacing w:before="0" w:beforeAutospacing="0" w:after="0" w:afterAutospacing="0"/>
+        <w:rPr>
+          <w:rFonts w:ascii="Calibri" w:hAnsi="Calibri"/>
+          <w:sz w:val="22"/>
+          <w:szCs w:val="22"/>
+          <w:lang w:val="en-US"/>
+        </w:rPr>
+      </w:pPr>
+      <w:r>
+        <w:rPr>
+          <w:rFonts w:ascii="Calibri" w:hAnsi="Calibri"/>
+          <w:sz w:val="22"/>
+          <w:szCs w:val="22"/>
+          <w:lang w:val="en-US"/>
+        </w:rPr>
+        <w:t>Create a new surprise branch</w:t>
+      </w:r>
+    </w:p>
+    <w:p>
+      <w:pPr>
+        <w:pStyle w:val="NormalWeb"/>
+        <w:spacing w:before="0" w:beforeAutospacing="0" w:after="0" w:afterAutospacing="0"/>
+        <w:rPr>
+          <w:rFonts w:ascii="Calibri" w:hAnsi="Calibri"/>
+          <w:sz w:val="22"/>
+          <w:szCs w:val="22"/>
+          <w:lang w:val="en-US"/>
+        </w:rPr>
+      </w:pPr>
+      <w:r>
+        <w:rPr>
+          <w:rFonts w:ascii="Calibri" w:hAnsi="Calibri"/>
+          <w:sz w:val="22"/>
+          <w:szCs w:val="22"/>
+          <w:lang w:val="en-US"/>
+        </w:rPr>
+        <w:t>Create a new file stars.txt</w:t>
+      </w:r>
+    </w:p>
+    <w:p>
+      <w:pPr>
+        <w:pStyle w:val="NormalWeb"/>
+        <w:spacing w:before="0" w:beforeAutospacing="0" w:after="0" w:afterAutospacing="0"/>
+        <w:rPr>
+          <w:rFonts w:ascii="Calibri" w:hAnsi="Calibri"/>
+          <w:sz w:val="22"/>
+          <w:szCs w:val="22"/>
+          <w:lang w:val="en-US"/>
+        </w:rPr>
+      </w:pPr>
+      <w:r>
+        <w:rPr>
+          <w:rFonts w:ascii="Calibri" w:hAnsi="Calibri"/>
+          <w:sz w:val="22"/>
+          <w:szCs w:val="22"/>
+          <w:lang w:val="en-US"/>
+        </w:rPr>
+        <w:t>Check the file (ls) in master</w:t>
+      </w:r>
+    </w:p>
+    <w:p>
+      <w:pPr>
+        <w:pStyle w:val="NormalWeb"/>
+        <w:spacing w:before="0" w:beforeAutospacing="0" w:after="0" w:afterAutospacing="0"/>
+        <w:rPr>
+          <w:rFonts w:ascii="Calibri" w:hAnsi="Calibri"/>
+          <w:sz w:val="22"/>
+          <w:szCs w:val="22"/>
+          <w:lang w:val="en-US"/>
+        </w:rPr>
+      </w:pPr>
+      <w:r>
+        <w:rPr>
+          <w:rFonts w:ascii="Calibri" w:hAnsi="Calibri"/>
+          <w:sz w:val="22"/>
+          <w:szCs w:val="22"/>
+          <w:lang w:val="en-US"/>
+        </w:rPr>
+        <w:t>Check the file (ls) in surprise</w:t>
+      </w:r>
+    </w:p>
+    <w:p>
+      <w:pPr>
+        <w:pStyle w:val="NormalWeb"/>
+        <w:spacing w:before="0" w:beforeAutospacing="0" w:after="0" w:afterAutospacing="0"/>
+        <w:ind w:left="540"/>
+        <w:rPr>
+          <w:rFonts w:ascii="Calibri" w:hAnsi="Calibri"/>
+          <w:sz w:val="22"/>
+          <w:szCs w:val="22"/>
+          <w:lang w:val="en-US"/>
+        </w:rPr>
+      </w:pPr>
+      <w:r>
+        <w:rPr>
+          <w:rFonts w:ascii="Calibri" w:hAnsi="Calibri"/>
+          <w:sz w:val="22"/>
+          <w:szCs w:val="22"/>
+          <w:lang w:val="en-US"/>
+        </w:rPr>
+        <w:t>Up to now is visible in all branches</w:t>
+      </w:r>
+    </w:p>
+    <w:p>
+      <w:pPr>
+        <w:pStyle w:val="NormalWeb"/>
+        <w:spacing w:before="0" w:beforeAutospacing="0" w:after="0" w:afterAutospacing="0"/>
+        <w:rPr>
+          <w:rFonts w:ascii="Calibri" w:hAnsi="Calibri"/>
+          <w:sz w:val="22"/>
+          <w:szCs w:val="22"/>
+          <w:lang w:val="en-US"/>
+        </w:rPr>
+      </w:pPr>
+      <w:r>
+        <w:rPr>
+          <w:rFonts w:ascii="Calibri" w:hAnsi="Calibri"/>
+          <w:sz w:val="22"/>
+          <w:szCs w:val="22"/>
+          <w:lang w:val="en-US"/>
+        </w:rPr>
+        <w:t>Switch to the master branch</w:t>
+      </w:r>
+    </w:p>
+    <w:p>
+      <w:pPr>
+        <w:pStyle w:val="NormalWeb"/>
+        <w:spacing w:before="0" w:beforeAutospacing="0" w:after="0" w:afterAutospacing="0"/>
+        <w:rPr>
+          <w:rFonts w:ascii="Calibri" w:hAnsi="Calibri"/>
+          <w:sz w:val="22"/>
+          <w:szCs w:val="22"/>
+          <w:lang w:val="en-US"/>
+        </w:rPr>
+      </w:pPr>
+      <w:r>
+        <w:rPr>
+          <w:rFonts w:ascii="Calibri" w:hAnsi="Calibri"/>
+          <w:sz w:val="22"/>
+          <w:szCs w:val="22"/>
+          <w:lang w:val="en-US"/>
+        </w:rPr>
+        <w:t>Stage and commit</w:t>
+      </w:r>
+    </w:p>
+    <w:p>
+      <w:pPr>
+        <w:pStyle w:val="NormalWeb"/>
+        <w:spacing w:before="0" w:beforeAutospacing="0" w:after="0" w:afterAutospacing="0"/>
+        <w:ind w:left="540"/>
+        <w:rPr>
+          <w:rFonts w:ascii="Calibri" w:hAnsi="Calibri"/>
+          <w:sz w:val="22"/>
+          <w:szCs w:val="22"/>
+          <w:lang w:val="en-US"/>
+        </w:rPr>
+      </w:pPr>
+      <w:r>
+        <w:rPr>
+          <w:rFonts w:ascii="Calibri" w:hAnsi="Calibri"/>
+          <w:sz w:val="22"/>
+          <w:szCs w:val="22"/>
+          <w:lang w:val="en-US"/>
+        </w:rPr>
+        <w:t>Now it's only visible in the committed branch</w:t>
+      </w:r>
+    </w:p>
+    <w:p>
+      <w:pPr>
+        <w:pStyle w:val="NormalWeb"/>
+        <w:spacing w:before="0" w:beforeAutospacing="0" w:after="0" w:afterAutospacing="0"/>
+        <w:rPr>
+          <w:rFonts w:ascii="Calibri" w:hAnsi="Calibri"/>
+          <w:sz w:val="22"/>
+          <w:szCs w:val="22"/>
+          <w:lang w:val="en-US"/>
+        </w:rPr>
+      </w:pPr>
+      <w:r>
+        <w:rPr>
+          <w:rFonts w:ascii="Calibri" w:hAnsi="Calibri"/>
+          <w:sz w:val="22"/>
+          <w:szCs w:val="22"/>
+          <w:lang w:val="en-US"/>
+        </w:rPr>
+        <w:t xml:space="preserve">If we </w:t>
+      </w:r>
+      <w:proofErr w:type="gramStart"/>
+      <w:r>
+        <w:rPr>
+          <w:rFonts w:ascii="Calibri" w:hAnsi="Calibri"/>
+          <w:sz w:val="22"/>
+          <w:szCs w:val="22"/>
+          <w:lang w:val="en-US"/>
+        </w:rPr>
+        <w:t>now</w:t>
+      </w:r>
+      <w:proofErr w:type="gramEnd"/>
+      <w:r>
+        <w:rPr>
+          <w:rFonts w:ascii="Calibri" w:hAnsi="Calibri"/>
+          <w:sz w:val="22"/>
+          <w:szCs w:val="22"/>
+          <w:lang w:val="en-US"/>
+        </w:rPr>
+        <w:t xml:space="preserve"> try to delete the surprise branch git won't allow us</w:t>
+      </w:r>
+    </w:p>
+    <w:p>
+      <w:pPr>
+        <w:pStyle w:val="NormalWeb"/>
+        <w:spacing w:before="0" w:beforeAutospacing="0" w:after="0" w:afterAutospacing="0"/>
+        <w:rPr>
+          <w:rFonts w:ascii="Calibri" w:hAnsi="Calibri"/>
+          <w:sz w:val="22"/>
+          <w:szCs w:val="22"/>
+          <w:lang w:val="en-US"/>
+        </w:rPr>
+      </w:pPr>
+      <w:r>
+        <w:rPr>
+          <w:rFonts w:ascii="Calibri" w:hAnsi="Calibri"/>
+          <w:sz w:val="22"/>
+          <w:szCs w:val="22"/>
+          <w:lang w:val="en-US"/>
+        </w:rPr>
+        <w:t> </w:t>
+      </w:r>
+    </w:p>
+    <w:p>
+      <w:pPr>
+        <w:pStyle w:val="NormalWeb"/>
+        <w:spacing w:before="0" w:beforeAutospacing="0" w:after="0" w:afterAutospacing="0"/>
+        <w:rPr>
+          <w:rFonts w:ascii="Calibri" w:hAnsi="Calibri"/>
+          <w:sz w:val="22"/>
+          <w:szCs w:val="22"/>
+          <w:lang w:val="en-US"/>
+        </w:rPr>
+      </w:pPr>
+      <w:r>
+        <w:rPr>
+          <w:rFonts w:ascii="Calibri" w:hAnsi="Calibri"/>
+          <w:sz w:val="22"/>
+          <w:szCs w:val="22"/>
+          <w:lang w:val="en-US"/>
+        </w:rPr>
+        <w:t>COLLABORATION</w:t>
+      </w:r>
+    </w:p>
+    <w:p>
+      <w:pPr>
+        <w:pStyle w:val="NormalWeb"/>
+        <w:spacing w:before="0" w:beforeAutospacing="0" w:after="0" w:afterAutospacing="0"/>
+        <w:rPr>
+          <w:rFonts w:ascii="Calibri" w:hAnsi="Calibri"/>
+          <w:sz w:val="22"/>
+          <w:szCs w:val="22"/>
+          <w:lang w:val="en-US"/>
+        </w:rPr>
+      </w:pPr>
+      <w:r>
+        <w:rPr>
+          <w:rFonts w:ascii="Calibri" w:hAnsi="Calibri"/>
+          <w:sz w:val="22"/>
+          <w:szCs w:val="22"/>
+          <w:lang w:val="en-US"/>
+        </w:rPr>
+        <w:t>Branches... or people</w:t>
+      </w:r>
+    </w:p>
+    <w:p>
+      <w:pPr>
+        <w:pStyle w:val="NormalWeb"/>
+        <w:spacing w:before="0" w:beforeAutospacing="0" w:after="0" w:afterAutospacing="0"/>
+        <w:rPr>
+          <w:rFonts w:ascii="Calibri" w:hAnsi="Calibri"/>
+          <w:sz w:val="22"/>
+          <w:szCs w:val="22"/>
+          <w:lang w:val="en-US"/>
+        </w:rPr>
+      </w:pPr>
+      <w:r>
+        <w:rPr>
+          <w:rFonts w:ascii="Calibri" w:hAnsi="Calibri"/>
+          <w:sz w:val="22"/>
+          <w:szCs w:val="22"/>
+          <w:lang w:val="en-US"/>
+        </w:rPr>
+        <w:t>Bitbucket.com free private repositories</w:t>
+      </w:r>
+    </w:p>
+    <w:p>
+      <w:pPr>
+        <w:pStyle w:val="NormalWeb"/>
+        <w:spacing w:before="0" w:beforeAutospacing="0" w:after="0" w:afterAutospacing="0"/>
+        <w:rPr>
+          <w:rFonts w:ascii="Calibri" w:hAnsi="Calibri"/>
+          <w:sz w:val="22"/>
+          <w:szCs w:val="22"/>
+          <w:lang w:val="en-US"/>
+        </w:rPr>
+      </w:pPr>
+      <w:r>
+        <w:rPr>
+          <w:rFonts w:ascii="Calibri" w:hAnsi="Calibri"/>
+          <w:sz w:val="22"/>
+          <w:szCs w:val="22"/>
+          <w:lang w:val="en-US"/>
+        </w:rPr>
+        <w:t>Add a remote location</w:t>
+      </w:r>
+    </w:p>
+    <w:p>
+      <w:pPr>
+        <w:pStyle w:val="NormalWeb"/>
+        <w:spacing w:before="0" w:beforeAutospacing="0" w:after="0" w:afterAutospacing="0"/>
+        <w:ind w:left="540"/>
+        <w:rPr>
+          <w:rFonts w:ascii="Calibri" w:hAnsi="Calibri"/>
+          <w:sz w:val="22"/>
+          <w:szCs w:val="22"/>
+          <w:lang w:val="en-US"/>
+        </w:rPr>
+      </w:pPr>
+      <w:r>
+        <w:rPr>
+          <w:rFonts w:ascii="Calibri" w:hAnsi="Calibri"/>
+          <w:sz w:val="22"/>
+          <w:szCs w:val="22"/>
+          <w:lang w:val="en-US"/>
+        </w:rPr>
+        <w:t xml:space="preserve">Git add origin </w:t>
+      </w:r>
+      <w:proofErr w:type="spellStart"/>
+      <w:proofErr w:type="gramStart"/>
+      <w:r>
+        <w:rPr>
+          <w:rFonts w:ascii="Calibri" w:hAnsi="Calibri"/>
+          <w:sz w:val="22"/>
+          <w:szCs w:val="22"/>
+          <w:lang w:val="en-US"/>
+        </w:rPr>
+        <w:t>ip.address</w:t>
+      </w:r>
+      <w:proofErr w:type="spellEnd"/>
+      <w:proofErr w:type="gramEnd"/>
+    </w:p>
+    <w:p>
+      <w:pPr>
+        <w:pStyle w:val="NormalWeb"/>
+        <w:spacing w:before="0" w:beforeAutospacing="0" w:after="0" w:afterAutospacing="0"/>
+        <w:rPr>
+          <w:rFonts w:ascii="Calibri" w:hAnsi="Calibri"/>
+          <w:sz w:val="22"/>
+          <w:szCs w:val="22"/>
+          <w:lang w:val="en-US"/>
+        </w:rPr>
+      </w:pPr>
+      <w:r>
+        <w:rPr>
+          <w:rFonts w:ascii="Calibri" w:hAnsi="Calibri"/>
+          <w:sz w:val="22"/>
+          <w:szCs w:val="22"/>
+          <w:lang w:val="en-US"/>
+        </w:rPr>
+        <w:t>Send data</w:t>
+      </w:r>
+    </w:p>
+    <w:p>
+      <w:pPr>
+        <w:pStyle w:val="NormalWeb"/>
+        <w:spacing w:before="0" w:beforeAutospacing="0" w:after="0" w:afterAutospacing="0"/>
+        <w:ind w:left="540"/>
+        <w:rPr>
+          <w:rFonts w:ascii="Calibri" w:hAnsi="Calibri"/>
+          <w:sz w:val="22"/>
+          <w:szCs w:val="22"/>
+          <w:lang w:val="en-US"/>
+        </w:rPr>
+      </w:pPr>
+      <w:r>
+        <w:rPr>
+          <w:rFonts w:ascii="Calibri" w:hAnsi="Calibri"/>
+          <w:sz w:val="22"/>
+          <w:szCs w:val="22"/>
+          <w:lang w:val="en-US"/>
+        </w:rPr>
+        <w:t>Git push -u origin master</w:t>
+      </w:r>
+    </w:p>
+    <w:p>
+      <w:pPr>
+        <w:pStyle w:val="NormalWeb"/>
+        <w:spacing w:before="0" w:beforeAutospacing="0" w:after="0" w:afterAutospacing="0"/>
+        <w:ind w:left="1080"/>
+        <w:rPr>
+          <w:rFonts w:ascii="Calibri" w:hAnsi="Calibri"/>
+          <w:sz w:val="22"/>
+          <w:szCs w:val="22"/>
+          <w:lang w:val="en-US"/>
+        </w:rPr>
+      </w:pPr>
+      <w:r>
+        <w:rPr>
+          <w:rFonts w:ascii="Calibri" w:hAnsi="Calibri"/>
+          <w:sz w:val="22"/>
+          <w:szCs w:val="22"/>
+          <w:lang w:val="en-US"/>
+        </w:rPr>
+        <w:t># it pushes all the files in the repository (I think)</w:t>
+      </w:r>
+    </w:p>
+    <w:p>
+      <w:pPr>
+        <w:pStyle w:val="NormalWeb"/>
+        <w:spacing w:before="0" w:beforeAutospacing="0" w:after="0" w:afterAutospacing="0"/>
+        <w:rPr>
+          <w:rFonts w:ascii="Calibri" w:hAnsi="Calibri"/>
+          <w:sz w:val="22"/>
+          <w:szCs w:val="22"/>
+          <w:lang w:val="en-US"/>
+        </w:rPr>
+      </w:pPr>
+      <w:r>
+        <w:rPr>
+          <w:rFonts w:ascii="Calibri" w:hAnsi="Calibri"/>
+          <w:sz w:val="22"/>
+          <w:szCs w:val="22"/>
+          <w:lang w:val="en-US"/>
+        </w:rPr>
+        <w:t>Receive data</w:t>
+      </w:r>
+    </w:p>
+    <w:p>
+      <w:pPr>
+        <w:pStyle w:val="NormalWeb"/>
+        <w:spacing w:before="0" w:beforeAutospacing="0" w:after="0" w:afterAutospacing="0"/>
+        <w:ind w:left="540"/>
+        <w:rPr>
+          <w:rFonts w:ascii="Calibri" w:hAnsi="Calibri"/>
+          <w:sz w:val="22"/>
+          <w:szCs w:val="22"/>
+          <w:lang w:val="en-US"/>
+        </w:rPr>
+      </w:pPr>
+      <w:r>
+        <w:rPr>
+          <w:rFonts w:ascii="Calibri" w:hAnsi="Calibri"/>
+          <w:sz w:val="22"/>
+          <w:szCs w:val="22"/>
+          <w:lang w:val="en-US"/>
+        </w:rPr>
+        <w:t>Git pull origin master</w:t>
+      </w:r>
+    </w:p>
+    <w:p>
+      <w:pPr>
+        <w:pStyle w:val="NormalWeb"/>
+        <w:spacing w:before="0" w:beforeAutospacing="0" w:after="0" w:afterAutospacing="0"/>
+        <w:rPr>
+          <w:rFonts w:ascii="Calibri" w:hAnsi="Calibri"/>
+          <w:sz w:val="22"/>
+          <w:szCs w:val="22"/>
+          <w:lang w:val="en-US"/>
+        </w:rPr>
+      </w:pPr>
+      <w:r>
+        <w:rPr>
+          <w:rFonts w:ascii="Calibri" w:hAnsi="Calibri"/>
+          <w:sz w:val="22"/>
+          <w:szCs w:val="22"/>
+          <w:lang w:val="en-US"/>
+        </w:rPr>
+        <w:t> </w:t>
+      </w:r>
+    </w:p>
+    <w:p>
+      <w:pPr>
+        <w:rPr>
+          <w:lang w:val="en-US"/>
+        </w:rPr>
+      </w:pPr>
+    </w:p>
+    <w:p>
+      <w:pPr>
+        <w:rPr>
+          <w:lang w:val="en-US"/>
+        </w:rPr>
+      </w:pPr>
+    </w:p>
+    <w:p>
+      <w:pPr>
+        <w:rPr>
+          <w:b/>
+        </w:rPr>
+      </w:pPr>
+      <w:r>
+        <w:rPr>
+          <w:b/>
+        </w:rPr>
+        <w:br w:type="page"/>
+      </w:r>
+    </w:p>
+    <w:p>
+      <w:pPr>
+        <w:rPr>
+          <w:b/>
+        </w:rPr>
+      </w:pPr>
+      <w:r>
+        <w:rPr>
+          <w:b/>
+        </w:rPr>
         <w:lastRenderedPageBreak/>
+        <w:t xml:space="preserve">Parte 3. Unix </w:t>
+      </w:r>
+      <w:proofErr w:type="spellStart"/>
+      <w:r>
+        <w:rPr>
+          <w:b/>
+        </w:rPr>
+        <w:t>shell</w:t>
+      </w:r>
+      <w:proofErr w:type="spellEnd"/>
+      <w:r>
+        <w:rPr>
+          <w:b/>
+        </w:rPr>
+        <w:t xml:space="preserve"> esquema (del</w:t>
+      </w:r>
+      <w:r>
+        <w:rPr>
+          <w:b/>
+        </w:rPr>
+        <w:t xml:space="preserve"> Software </w:t>
+      </w:r>
+      <w:proofErr w:type="spellStart"/>
+      <w:r>
+        <w:rPr>
+          <w:b/>
+        </w:rPr>
+        <w:t>carpentry</w:t>
+      </w:r>
+      <w:proofErr w:type="spellEnd"/>
+      <w:r>
+        <w:rPr>
+          <w:b/>
+        </w:rPr>
+        <w:t xml:space="preserve"> 2015)</w:t>
+      </w:r>
+    </w:p>
+    <w:p>
+      <w:pPr>
+        <w:rPr>
+          <w:b/>
+        </w:rPr>
+      </w:pPr>
+    </w:p>
+    <w:p>
+      <w:pPr>
+        <w:pStyle w:val="NormalWeb"/>
+        <w:spacing w:before="0" w:beforeAutospacing="0" w:after="0" w:afterAutospacing="0"/>
+        <w:rPr>
+          <w:rFonts w:ascii="Calibri" w:hAnsi="Calibri"/>
+          <w:sz w:val="22"/>
+          <w:szCs w:val="22"/>
+          <w:lang w:val="en-US"/>
+        </w:rPr>
+      </w:pPr>
+      <w:r>
+        <w:rPr>
+          <w:rFonts w:ascii="Calibri" w:hAnsi="Calibri"/>
+          <w:sz w:val="22"/>
+          <w:szCs w:val="22"/>
+          <w:lang w:val="en-US"/>
+        </w:rPr>
+        <w:t>POSIX minimum standard</w:t>
+      </w:r>
+    </w:p>
+    <w:p>
+      <w:pPr>
+        <w:pStyle w:val="NormalWeb"/>
+        <w:spacing w:before="0" w:beforeAutospacing="0" w:after="0" w:afterAutospacing="0"/>
+        <w:rPr>
+          <w:rFonts w:ascii="Calibri" w:hAnsi="Calibri"/>
+          <w:sz w:val="22"/>
+          <w:szCs w:val="22"/>
+          <w:lang w:val="en-US"/>
+        </w:rPr>
+      </w:pPr>
+      <w:r>
+        <w:rPr>
+          <w:rFonts w:ascii="Calibri" w:hAnsi="Calibri"/>
+          <w:sz w:val="22"/>
+          <w:szCs w:val="22"/>
+          <w:lang w:val="en-US"/>
+        </w:rPr>
+        <w:t>Ls is a program?</w:t>
+      </w:r>
+    </w:p>
+    <w:p>
+      <w:pPr>
+        <w:pStyle w:val="NormalWeb"/>
+        <w:spacing w:before="0" w:beforeAutospacing="0" w:after="0" w:afterAutospacing="0"/>
+        <w:rPr>
+          <w:rFonts w:ascii="Calibri" w:hAnsi="Calibri"/>
+          <w:sz w:val="22"/>
+          <w:szCs w:val="22"/>
+        </w:rPr>
+      </w:pPr>
+      <w:r>
+        <w:rPr>
+          <w:rFonts w:ascii="Calibri" w:hAnsi="Calibri"/>
+          <w:sz w:val="22"/>
+          <w:szCs w:val="22"/>
+        </w:rPr>
+        <w:t xml:space="preserve"># activar el </w:t>
+      </w:r>
+      <w:proofErr w:type="spellStart"/>
+      <w:r>
+        <w:rPr>
+          <w:rFonts w:ascii="Calibri" w:hAnsi="Calibri"/>
+          <w:sz w:val="22"/>
+          <w:szCs w:val="22"/>
+        </w:rPr>
+        <w:t>notepad</w:t>
+      </w:r>
+      <w:proofErr w:type="spellEnd"/>
+      <w:r>
+        <w:rPr>
+          <w:rFonts w:ascii="Calibri" w:hAnsi="Calibri"/>
+          <w:sz w:val="22"/>
+          <w:szCs w:val="22"/>
+        </w:rPr>
+        <w:t xml:space="preserve"> como editor del </w:t>
+      </w:r>
+      <w:proofErr w:type="spellStart"/>
+      <w:r>
+        <w:rPr>
+          <w:rFonts w:ascii="Calibri" w:hAnsi="Calibri"/>
+          <w:sz w:val="22"/>
+          <w:szCs w:val="22"/>
+        </w:rPr>
+        <w:t>shell</w:t>
+      </w:r>
+      <w:proofErr w:type="spellEnd"/>
+    </w:p>
+    <w:p>
+      <w:pPr>
+        <w:pStyle w:val="NormalWeb"/>
+        <w:spacing w:before="0" w:beforeAutospacing="0" w:after="0" w:afterAutospacing="0"/>
+        <w:rPr>
+          <w:rFonts w:ascii="Calibri" w:hAnsi="Calibri"/>
+          <w:sz w:val="22"/>
+          <w:szCs w:val="22"/>
+          <w:lang w:val="en-US"/>
+        </w:rPr>
+      </w:pPr>
+      <w:r>
+        <w:rPr>
+          <w:rFonts w:ascii="Calibri" w:hAnsi="Calibri"/>
+          <w:sz w:val="22"/>
+          <w:szCs w:val="22"/>
+          <w:lang w:val="en-US"/>
+        </w:rPr>
+        <w:t>alias notepad="c:/Users/gboyra/Notepad++/notepad++.exe"</w:t>
+      </w:r>
+    </w:p>
+    <w:p>
+      <w:pPr>
+        <w:pStyle w:val="NormalWeb"/>
+        <w:spacing w:before="0" w:beforeAutospacing="0" w:after="0" w:afterAutospacing="0"/>
+        <w:rPr>
+          <w:rFonts w:ascii="Calibri" w:hAnsi="Calibri"/>
+          <w:sz w:val="22"/>
+          <w:szCs w:val="22"/>
+          <w:lang w:val="en-US"/>
+        </w:rPr>
+      </w:pPr>
+      <w:r>
+        <w:rPr>
+          <w:rFonts w:ascii="Calibri" w:hAnsi="Calibri"/>
+          <w:sz w:val="22"/>
+          <w:szCs w:val="22"/>
+          <w:lang w:val="en-US"/>
+        </w:rPr>
         <w:t> </w:t>
       </w:r>
     </w:p>
@@ -4682,39 +5738,146 @@
           <w:szCs w:val="22"/>
           <w:lang w:val="en-US"/>
         </w:rPr>
-        <w:t>Git log --</w:t>
-      </w:r>
-      <w:proofErr w:type="spellStart"/>
-      <w:r>
-        <w:rPr>
-          <w:rFonts w:ascii="Calibri" w:hAnsi="Calibri"/>
-          <w:sz w:val="22"/>
-          <w:szCs w:val="22"/>
-          <w:lang w:val="en-US"/>
-        </w:rPr>
-        <w:t>oneline</w:t>
-      </w:r>
-      <w:proofErr w:type="spellEnd"/>
-    </w:p>
-    <w:p>
-      <w:pPr>
-        <w:pStyle w:val="NormalWeb"/>
-        <w:spacing w:before="0" w:beforeAutospacing="0" w:after="0" w:afterAutospacing="0"/>
-        <w:rPr>
-          <w:rFonts w:ascii="Calibri" w:hAnsi="Calibri"/>
-          <w:sz w:val="22"/>
-          <w:szCs w:val="22"/>
-        </w:rPr>
-      </w:pPr>
-      <w:r>
-        <w:rPr>
-          <w:rFonts w:ascii="Calibri" w:hAnsi="Calibri"/>
-          <w:sz w:val="22"/>
-          <w:szCs w:val="22"/>
-        </w:rPr>
-        <w:t xml:space="preserve">Mirar el archivo galaxies.txt en un estado anterior (definido por el </w:t>
-      </w:r>
-      <w:proofErr w:type="spellStart"/>
+        <w:t> </w:t>
+      </w:r>
+    </w:p>
+    <w:p>
+      <w:pPr>
+        <w:pStyle w:val="NormalWeb"/>
+        <w:spacing w:before="0" w:beforeAutospacing="0" w:after="0" w:afterAutospacing="0"/>
+        <w:rPr>
+          <w:rFonts w:ascii="Calibri" w:hAnsi="Calibri"/>
+          <w:sz w:val="22"/>
+          <w:szCs w:val="22"/>
+        </w:rPr>
+      </w:pPr>
+      <w:r>
+        <w:rPr>
+          <w:rFonts w:ascii="Calibri" w:hAnsi="Calibri"/>
+          <w:sz w:val="22"/>
+          <w:szCs w:val="22"/>
+        </w:rPr>
+        <w:t xml:space="preserve">Shell </w:t>
+      </w:r>
+      <w:proofErr w:type="spellStart"/>
+      <w:r>
+        <w:rPr>
+          <w:rFonts w:ascii="Calibri" w:hAnsi="Calibri"/>
+          <w:sz w:val="22"/>
+          <w:szCs w:val="22"/>
+        </w:rPr>
+        <w:t>commands</w:t>
+      </w:r>
+      <w:proofErr w:type="spellEnd"/>
+      <w:r>
+        <w:rPr>
+          <w:rFonts w:ascii="Calibri" w:hAnsi="Calibri"/>
+          <w:sz w:val="22"/>
+          <w:szCs w:val="22"/>
+        </w:rPr>
+        <w:t>:</w:t>
+      </w:r>
+    </w:p>
+    <w:p>
+      <w:pPr>
+        <w:pStyle w:val="NormalWeb"/>
+        <w:spacing w:before="0" w:beforeAutospacing="0" w:after="0" w:afterAutospacing="0"/>
+        <w:rPr>
+          <w:rFonts w:ascii="Calibri" w:hAnsi="Calibri"/>
+          <w:sz w:val="22"/>
+          <w:szCs w:val="22"/>
+        </w:rPr>
+      </w:pPr>
+      <w:proofErr w:type="spellStart"/>
+      <w:r>
+        <w:rPr>
+          <w:rFonts w:ascii="Calibri" w:hAnsi="Calibri"/>
+          <w:sz w:val="22"/>
+          <w:szCs w:val="22"/>
+        </w:rPr>
+        <w:t>Ls</w:t>
+      </w:r>
+      <w:proofErr w:type="spellEnd"/>
+      <w:r>
+        <w:rPr>
+          <w:rFonts w:ascii="Calibri" w:hAnsi="Calibri"/>
+          <w:sz w:val="22"/>
+          <w:szCs w:val="22"/>
+        </w:rPr>
+        <w:t xml:space="preserve"> # mostrar los archivos y carpetas</w:t>
+      </w:r>
+    </w:p>
+    <w:p>
+      <w:pPr>
+        <w:pStyle w:val="NormalWeb"/>
+        <w:spacing w:before="0" w:beforeAutospacing="0" w:after="0" w:afterAutospacing="0"/>
+        <w:rPr>
+          <w:rFonts w:ascii="Calibri" w:hAnsi="Calibri"/>
+          <w:sz w:val="22"/>
+          <w:szCs w:val="22"/>
+          <w:lang w:val="en-US"/>
+        </w:rPr>
+      </w:pPr>
+      <w:proofErr w:type="spellStart"/>
+      <w:r>
+        <w:rPr>
+          <w:rFonts w:ascii="Calibri" w:hAnsi="Calibri"/>
+          <w:sz w:val="22"/>
+          <w:szCs w:val="22"/>
+          <w:lang w:val="en-US"/>
+        </w:rPr>
+        <w:t>Pwd</w:t>
+      </w:r>
+      <w:proofErr w:type="spellEnd"/>
+      <w:r>
+        <w:rPr>
+          <w:rFonts w:ascii="Calibri" w:hAnsi="Calibri"/>
+          <w:sz w:val="22"/>
+          <w:szCs w:val="22"/>
+          <w:lang w:val="en-US"/>
+        </w:rPr>
+        <w:t xml:space="preserve"> # print working directory</w:t>
+      </w:r>
+    </w:p>
+    <w:p>
+      <w:pPr>
+        <w:pStyle w:val="NormalWeb"/>
+        <w:spacing w:before="0" w:beforeAutospacing="0" w:after="0" w:afterAutospacing="0"/>
+        <w:rPr>
+          <w:rFonts w:ascii="Calibri" w:hAnsi="Calibri"/>
+          <w:sz w:val="22"/>
+          <w:szCs w:val="22"/>
+          <w:lang w:val="en-US"/>
+        </w:rPr>
+      </w:pPr>
+      <w:r>
+        <w:rPr>
+          <w:rFonts w:ascii="Calibri" w:hAnsi="Calibri"/>
+          <w:sz w:val="22"/>
+          <w:szCs w:val="22"/>
+          <w:lang w:val="en-US"/>
+        </w:rPr>
+        <w:t>Cd # change directory</w:t>
+      </w:r>
+    </w:p>
+    <w:p>
+      <w:pPr>
+        <w:pStyle w:val="NormalWeb"/>
+        <w:spacing w:before="0" w:beforeAutospacing="0" w:after="0" w:afterAutospacing="0"/>
+        <w:rPr>
+          <w:rFonts w:ascii="Calibri" w:hAnsi="Calibri"/>
+          <w:sz w:val="22"/>
+          <w:szCs w:val="22"/>
+        </w:rPr>
+      </w:pPr>
+      <w:r>
+        <w:rPr>
+          <w:rFonts w:ascii="Calibri" w:hAnsi="Calibri"/>
+          <w:sz w:val="22"/>
+          <w:szCs w:val="22"/>
+        </w:rPr>
+        <w:t>Cd</w:t>
+      </w:r>
       <w:proofErr w:type="gramStart"/>
       <w:r>
         <w:rPr>
@@ -4722,9 +5885,8 @@
           <w:sz w:val="22"/>
           <w:szCs w:val="22"/>
         </w:rPr>
-        <w:t>sha.number</w:t>
-      </w:r>
-      <w:proofErr w:type="spellEnd"/>
+        <w:t xml:space="preserve"> ..</w:t>
+      </w:r>
       <w:proofErr w:type="gramEnd"/>
       <w:r>
         <w:rPr>
@@ -4732,7 +5894,184 @@
           <w:sz w:val="22"/>
           <w:szCs w:val="22"/>
         </w:rPr>
-        <w:t xml:space="preserve"> listado por log)</w:t>
+        <w:t xml:space="preserve"> # directorio superior</w:t>
+      </w:r>
+    </w:p>
+    <w:p>
+      <w:pPr>
+        <w:pStyle w:val="NormalWeb"/>
+        <w:spacing w:before="0" w:beforeAutospacing="0" w:after="0" w:afterAutospacing="0"/>
+        <w:rPr>
+          <w:rFonts w:ascii="Calibri" w:hAnsi="Calibri"/>
+          <w:sz w:val="22"/>
+          <w:szCs w:val="22"/>
+        </w:rPr>
+      </w:pPr>
+      <w:proofErr w:type="gramStart"/>
+      <w:r>
+        <w:rPr>
+          <w:rFonts w:ascii="Calibri" w:hAnsi="Calibri"/>
+          <w:sz w:val="22"/>
+          <w:szCs w:val="22"/>
+        </w:rPr>
+        <w:t>Cd .</w:t>
+      </w:r>
+      <w:proofErr w:type="gramEnd"/>
+      <w:r>
+        <w:rPr>
+          <w:rFonts w:ascii="Calibri" w:hAnsi="Calibri"/>
+          <w:sz w:val="22"/>
+          <w:szCs w:val="22"/>
+        </w:rPr>
+        <w:t xml:space="preserve"> # directorio actual - puede ser </w:t>
+      </w:r>
+      <w:proofErr w:type="spellStart"/>
+      <w:r>
+        <w:rPr>
+          <w:rFonts w:ascii="Calibri" w:hAnsi="Calibri"/>
+          <w:sz w:val="22"/>
+          <w:szCs w:val="22"/>
+        </w:rPr>
+        <w:t>util</w:t>
+      </w:r>
+      <w:proofErr w:type="spellEnd"/>
+      <w:r>
+        <w:rPr>
+          <w:rFonts w:ascii="Calibri" w:hAnsi="Calibri"/>
+          <w:sz w:val="22"/>
+          <w:szCs w:val="22"/>
+        </w:rPr>
+        <w:t xml:space="preserve"> dentro de un script</w:t>
+      </w:r>
+    </w:p>
+    <w:p>
+      <w:pPr>
+        <w:pStyle w:val="NormalWeb"/>
+        <w:spacing w:before="0" w:beforeAutospacing="0" w:after="0" w:afterAutospacing="0"/>
+        <w:rPr>
+          <w:rFonts w:ascii="Calibri" w:hAnsi="Calibri"/>
+          <w:sz w:val="22"/>
+          <w:szCs w:val="22"/>
+        </w:rPr>
+      </w:pPr>
+      <w:proofErr w:type="spellStart"/>
+      <w:r>
+        <w:rPr>
+          <w:rFonts w:ascii="Calibri" w:hAnsi="Calibri"/>
+          <w:sz w:val="22"/>
+          <w:szCs w:val="22"/>
+        </w:rPr>
+        <w:t>whoamI</w:t>
+      </w:r>
+      <w:proofErr w:type="spellEnd"/>
+      <w:r>
+        <w:rPr>
+          <w:rFonts w:ascii="Calibri" w:hAnsi="Calibri"/>
+          <w:sz w:val="22"/>
+          <w:szCs w:val="22"/>
+        </w:rPr>
+        <w:t xml:space="preserve"> # devuelve el usuario</w:t>
+      </w:r>
+    </w:p>
+    <w:p>
+      <w:pPr>
+        <w:pStyle w:val="NormalWeb"/>
+        <w:spacing w:before="0" w:beforeAutospacing="0" w:after="0" w:afterAutospacing="0"/>
+        <w:rPr>
+          <w:rFonts w:ascii="Calibri" w:hAnsi="Calibri"/>
+          <w:sz w:val="22"/>
+          <w:szCs w:val="22"/>
+        </w:rPr>
+      </w:pPr>
+      <w:proofErr w:type="spellStart"/>
+      <w:r>
+        <w:rPr>
+          <w:rFonts w:ascii="Calibri" w:hAnsi="Calibri"/>
+          <w:sz w:val="22"/>
+          <w:szCs w:val="22"/>
+        </w:rPr>
+        <w:t>Ls</w:t>
+      </w:r>
+      <w:proofErr w:type="spellEnd"/>
+      <w:r>
+        <w:rPr>
+          <w:rFonts w:ascii="Calibri" w:hAnsi="Calibri"/>
+          <w:sz w:val="22"/>
+          <w:szCs w:val="22"/>
+        </w:rPr>
+        <w:t xml:space="preserve"> -F # </w:t>
+      </w:r>
+      <w:proofErr w:type="spellStart"/>
+      <w:r>
+        <w:rPr>
+          <w:rFonts w:ascii="Calibri" w:hAnsi="Calibri"/>
+          <w:sz w:val="22"/>
+          <w:szCs w:val="22"/>
+        </w:rPr>
+        <w:t>the</w:t>
+      </w:r>
+      <w:proofErr w:type="spellEnd"/>
+      <w:r>
+        <w:rPr>
+          <w:rFonts w:ascii="Calibri" w:hAnsi="Calibri"/>
+          <w:sz w:val="22"/>
+          <w:szCs w:val="22"/>
+        </w:rPr>
+        <w:t xml:space="preserve"> </w:t>
+      </w:r>
+      <w:proofErr w:type="spellStart"/>
+      <w:r>
+        <w:rPr>
+          <w:rFonts w:ascii="Calibri" w:hAnsi="Calibri"/>
+          <w:sz w:val="22"/>
+          <w:szCs w:val="22"/>
+        </w:rPr>
+        <w:t>minus</w:t>
+      </w:r>
+      <w:proofErr w:type="spellEnd"/>
+      <w:r>
+        <w:rPr>
+          <w:rFonts w:ascii="Calibri" w:hAnsi="Calibri"/>
+          <w:sz w:val="22"/>
+          <w:szCs w:val="22"/>
+        </w:rPr>
+        <w:t xml:space="preserve"> </w:t>
+      </w:r>
+      <w:proofErr w:type="spellStart"/>
+      <w:r>
+        <w:rPr>
+          <w:rFonts w:ascii="Calibri" w:hAnsi="Calibri"/>
+          <w:sz w:val="22"/>
+          <w:szCs w:val="22"/>
+        </w:rPr>
+        <w:t>is</w:t>
+      </w:r>
+      <w:proofErr w:type="spellEnd"/>
+      <w:r>
+        <w:rPr>
+          <w:rFonts w:ascii="Calibri" w:hAnsi="Calibri"/>
+          <w:sz w:val="22"/>
+          <w:szCs w:val="22"/>
+        </w:rPr>
+        <w:t xml:space="preserve"> a "</w:t>
+      </w:r>
+      <w:proofErr w:type="spellStart"/>
+      <w:r>
+        <w:rPr>
+          <w:rFonts w:ascii="Calibri" w:hAnsi="Calibri"/>
+          <w:sz w:val="22"/>
+          <w:szCs w:val="22"/>
+        </w:rPr>
+        <w:t>flag</w:t>
+      </w:r>
+      <w:proofErr w:type="spellEnd"/>
+      <w:r>
+        <w:rPr>
+          <w:rFonts w:ascii="Calibri" w:hAnsi="Calibri"/>
+          <w:sz w:val="22"/>
+          <w:szCs w:val="22"/>
+        </w:rPr>
+        <w:t>"</w:t>
       </w:r>
     </w:p>
     <w:p>
@@ -4744,76 +6083,44 @@
           <w:rFonts w:ascii="Calibri" w:hAnsi="Calibri"/>
           <w:sz w:val="22"/>
           <w:szCs w:val="22"/>
-          <w:lang w:val="en-US"/>
-        </w:rPr>
-      </w:pPr>
-      <w:r>
-        <w:rPr>
-          <w:rFonts w:ascii="Calibri" w:hAnsi="Calibri"/>
-          <w:sz w:val="22"/>
-          <w:szCs w:val="22"/>
-          <w:lang w:val="en-US"/>
-        </w:rPr>
-        <w:t xml:space="preserve">Git show </w:t>
-      </w:r>
-      <w:proofErr w:type="spellStart"/>
-      <w:proofErr w:type="gramStart"/>
-      <w:r>
-        <w:rPr>
-          <w:rFonts w:ascii="Calibri" w:hAnsi="Calibri"/>
-          <w:sz w:val="22"/>
-          <w:szCs w:val="22"/>
-          <w:lang w:val="en-US"/>
-        </w:rPr>
-        <w:t>sha.number</w:t>
-      </w:r>
-      <w:proofErr w:type="spellEnd"/>
-      <w:proofErr w:type="gramEnd"/>
-      <w:r>
-        <w:rPr>
-          <w:rFonts w:ascii="Calibri" w:hAnsi="Calibri"/>
-          <w:sz w:val="22"/>
-          <w:szCs w:val="22"/>
-          <w:lang w:val="en-US"/>
-        </w:rPr>
-        <w:t xml:space="preserve"> galaxies.txt</w:t>
-      </w:r>
-    </w:p>
-    <w:p>
-      <w:pPr>
-        <w:pStyle w:val="NormalWeb"/>
-        <w:spacing w:before="0" w:beforeAutospacing="0" w:after="0" w:afterAutospacing="0"/>
-        <w:rPr>
-          <w:rFonts w:ascii="Calibri" w:hAnsi="Calibri"/>
-          <w:sz w:val="22"/>
-          <w:szCs w:val="22"/>
-        </w:rPr>
-      </w:pPr>
-      <w:r>
-        <w:rPr>
-          <w:rFonts w:ascii="Calibri" w:hAnsi="Calibri"/>
-          <w:sz w:val="22"/>
-          <w:szCs w:val="22"/>
-        </w:rPr>
-        <w:t xml:space="preserve">Entrar en un </w:t>
-      </w:r>
-      <w:proofErr w:type="spellStart"/>
-      <w:r>
-        <w:rPr>
-          <w:rFonts w:ascii="Calibri" w:hAnsi="Calibri"/>
-          <w:sz w:val="22"/>
-          <w:szCs w:val="22"/>
-        </w:rPr>
-        <w:t>branch</w:t>
-      </w:r>
-      <w:proofErr w:type="spellEnd"/>
-      <w:r>
-        <w:rPr>
-          <w:rFonts w:ascii="Calibri" w:hAnsi="Calibri"/>
-          <w:sz w:val="22"/>
-          <w:szCs w:val="22"/>
-        </w:rPr>
-        <w:t xml:space="preserve"> anterior para hacer cambios en él</w:t>
+        </w:rPr>
+      </w:pPr>
+      <w:r>
+        <w:rPr>
+          <w:rFonts w:ascii="Calibri" w:hAnsi="Calibri"/>
+          <w:sz w:val="22"/>
+          <w:szCs w:val="22"/>
+        </w:rPr>
+        <w:t># pinta una barra cuando es un directorio</w:t>
+      </w:r>
+    </w:p>
+    <w:p>
+      <w:pPr>
+        <w:pStyle w:val="NormalWeb"/>
+        <w:spacing w:before="0" w:beforeAutospacing="0" w:after="0" w:afterAutospacing="0"/>
+        <w:rPr>
+          <w:rFonts w:ascii="Calibri" w:hAnsi="Calibri"/>
+          <w:sz w:val="22"/>
+          <w:szCs w:val="22"/>
+        </w:rPr>
+      </w:pPr>
+      <w:proofErr w:type="spellStart"/>
+      <w:r>
+        <w:rPr>
+          <w:rFonts w:ascii="Calibri" w:hAnsi="Calibri"/>
+          <w:sz w:val="22"/>
+          <w:szCs w:val="22"/>
+        </w:rPr>
+        <w:t>Ls</w:t>
+      </w:r>
+      <w:proofErr w:type="spellEnd"/>
+      <w:r>
+        <w:rPr>
+          <w:rFonts w:ascii="Calibri" w:hAnsi="Calibri"/>
+          <w:sz w:val="22"/>
+          <w:szCs w:val="22"/>
+        </w:rPr>
+        <w:t xml:space="preserve"> -l # proporciona las fechas de modificación de los archivos</w:t>
       </w:r>
     </w:p>
     <w:p>
@@ -4825,1181 +6132,14 @@
           <w:rFonts w:ascii="Calibri" w:hAnsi="Calibri"/>
           <w:sz w:val="22"/>
           <w:szCs w:val="22"/>
-          <w:lang w:val="en-US"/>
-        </w:rPr>
-      </w:pPr>
-      <w:r>
-        <w:rPr>
-          <w:rFonts w:ascii="Calibri" w:hAnsi="Calibri"/>
-          <w:sz w:val="22"/>
-          <w:szCs w:val="22"/>
-          <w:lang w:val="en-US"/>
-        </w:rPr>
-        <w:t xml:space="preserve">Git </w:t>
-      </w:r>
-      <w:proofErr w:type="spellStart"/>
-      <w:r>
-        <w:rPr>
-          <w:rFonts w:ascii="Calibri" w:hAnsi="Calibri"/>
-          <w:sz w:val="22"/>
-          <w:szCs w:val="22"/>
-          <w:lang w:val="en-US"/>
-        </w:rPr>
-        <w:t>chechout</w:t>
-      </w:r>
-      <w:proofErr w:type="spellEnd"/>
-      <w:r>
-        <w:rPr>
-          <w:rFonts w:ascii="Calibri" w:hAnsi="Calibri"/>
-          <w:sz w:val="22"/>
-          <w:szCs w:val="22"/>
-          <w:lang w:val="en-US"/>
-        </w:rPr>
-        <w:t xml:space="preserve"> a1b567</w:t>
-      </w:r>
-    </w:p>
-    <w:p>
-      <w:pPr>
-        <w:pStyle w:val="NormalWeb"/>
-        <w:spacing w:before="0" w:beforeAutospacing="0" w:after="0" w:afterAutospacing="0"/>
-        <w:rPr>
-          <w:rFonts w:ascii="Calibri" w:hAnsi="Calibri"/>
-          <w:sz w:val="22"/>
-          <w:szCs w:val="22"/>
-          <w:lang w:val="en-US"/>
-        </w:rPr>
-      </w:pPr>
-      <w:r>
-        <w:rPr>
-          <w:rFonts w:ascii="Calibri" w:hAnsi="Calibri"/>
-          <w:sz w:val="22"/>
-          <w:szCs w:val="22"/>
-          <w:lang w:val="en-US"/>
-        </w:rPr>
-        <w:t> </w:t>
-      </w:r>
-    </w:p>
-    <w:p>
-      <w:pPr>
-        <w:pStyle w:val="NormalWeb"/>
-        <w:spacing w:before="0" w:beforeAutospacing="0" w:after="0" w:afterAutospacing="0"/>
-        <w:rPr>
-          <w:rFonts w:ascii="Calibri" w:hAnsi="Calibri"/>
-          <w:sz w:val="22"/>
-          <w:szCs w:val="22"/>
-          <w:lang w:val="en-US"/>
-        </w:rPr>
-      </w:pPr>
-      <w:r>
-        <w:rPr>
-          <w:rFonts w:ascii="Calibri" w:hAnsi="Calibri"/>
-          <w:sz w:val="22"/>
-          <w:szCs w:val="22"/>
-          <w:lang w:val="en-US"/>
-        </w:rPr>
-        <w:t>SURPRISE</w:t>
-      </w:r>
-    </w:p>
-    <w:p>
-      <w:pPr>
-        <w:pStyle w:val="NormalWeb"/>
-        <w:spacing w:before="0" w:beforeAutospacing="0" w:after="0" w:afterAutospacing="0"/>
-        <w:rPr>
-          <w:rFonts w:ascii="Calibri" w:hAnsi="Calibri"/>
-          <w:sz w:val="22"/>
-          <w:szCs w:val="22"/>
-          <w:lang w:val="en-US"/>
-        </w:rPr>
-      </w:pPr>
-      <w:r>
-        <w:rPr>
-          <w:rFonts w:ascii="Calibri" w:hAnsi="Calibri"/>
-          <w:sz w:val="22"/>
-          <w:szCs w:val="22"/>
-          <w:lang w:val="en-US"/>
-        </w:rPr>
-        <w:t>Create a new surprise branch</w:t>
-      </w:r>
-    </w:p>
-    <w:p>
-      <w:pPr>
-        <w:pStyle w:val="NormalWeb"/>
-        <w:spacing w:before="0" w:beforeAutospacing="0" w:after="0" w:afterAutospacing="0"/>
-        <w:rPr>
-          <w:rFonts w:ascii="Calibri" w:hAnsi="Calibri"/>
-          <w:sz w:val="22"/>
-          <w:szCs w:val="22"/>
-          <w:lang w:val="en-US"/>
-        </w:rPr>
-      </w:pPr>
-      <w:r>
-        <w:rPr>
-          <w:rFonts w:ascii="Calibri" w:hAnsi="Calibri"/>
-          <w:sz w:val="22"/>
-          <w:szCs w:val="22"/>
-          <w:lang w:val="en-US"/>
-        </w:rPr>
-        <w:t>Create a new file stars.txt</w:t>
-      </w:r>
-    </w:p>
-    <w:p>
-      <w:pPr>
-        <w:pStyle w:val="NormalWeb"/>
-        <w:spacing w:before="0" w:beforeAutospacing="0" w:after="0" w:afterAutospacing="0"/>
-        <w:rPr>
-          <w:rFonts w:ascii="Calibri" w:hAnsi="Calibri"/>
-          <w:sz w:val="22"/>
-          <w:szCs w:val="22"/>
-          <w:lang w:val="en-US"/>
-        </w:rPr>
-      </w:pPr>
-      <w:r>
-        <w:rPr>
-          <w:rFonts w:ascii="Calibri" w:hAnsi="Calibri"/>
-          <w:sz w:val="22"/>
-          <w:szCs w:val="22"/>
-          <w:lang w:val="en-US"/>
-        </w:rPr>
-        <w:t>Check the file (ls) in master</w:t>
-      </w:r>
-    </w:p>
-    <w:p>
-      <w:pPr>
-        <w:pStyle w:val="NormalWeb"/>
-        <w:spacing w:before="0" w:beforeAutospacing="0" w:after="0" w:afterAutospacing="0"/>
-        <w:rPr>
-          <w:rFonts w:ascii="Calibri" w:hAnsi="Calibri"/>
-          <w:sz w:val="22"/>
-          <w:szCs w:val="22"/>
-          <w:lang w:val="en-US"/>
-        </w:rPr>
-      </w:pPr>
-      <w:r>
-        <w:rPr>
-          <w:rFonts w:ascii="Calibri" w:hAnsi="Calibri"/>
-          <w:sz w:val="22"/>
-          <w:szCs w:val="22"/>
-          <w:lang w:val="en-US"/>
-        </w:rPr>
-        <w:t>Check the file (ls) in surprise</w:t>
-      </w:r>
-    </w:p>
-    <w:p>
-      <w:pPr>
-        <w:pStyle w:val="NormalWeb"/>
-        <w:spacing w:before="0" w:beforeAutospacing="0" w:after="0" w:afterAutospacing="0"/>
-        <w:ind w:left="540"/>
-        <w:rPr>
-          <w:rFonts w:ascii="Calibri" w:hAnsi="Calibri"/>
-          <w:sz w:val="22"/>
-          <w:szCs w:val="22"/>
-          <w:lang w:val="en-US"/>
-        </w:rPr>
-      </w:pPr>
-      <w:r>
-        <w:rPr>
-          <w:rFonts w:ascii="Calibri" w:hAnsi="Calibri"/>
-          <w:sz w:val="22"/>
-          <w:szCs w:val="22"/>
-          <w:lang w:val="en-US"/>
-        </w:rPr>
-        <w:t>Up to now is visible in all branches</w:t>
-      </w:r>
-    </w:p>
-    <w:p>
-      <w:pPr>
-        <w:pStyle w:val="NormalWeb"/>
-        <w:spacing w:before="0" w:beforeAutospacing="0" w:after="0" w:afterAutospacing="0"/>
-        <w:rPr>
-          <w:rFonts w:ascii="Calibri" w:hAnsi="Calibri"/>
-          <w:sz w:val="22"/>
-          <w:szCs w:val="22"/>
-          <w:lang w:val="en-US"/>
-        </w:rPr>
-      </w:pPr>
-      <w:r>
-        <w:rPr>
-          <w:rFonts w:ascii="Calibri" w:hAnsi="Calibri"/>
-          <w:sz w:val="22"/>
-          <w:szCs w:val="22"/>
-          <w:lang w:val="en-US"/>
-        </w:rPr>
-        <w:t>Switch to the master branch</w:t>
-      </w:r>
-    </w:p>
-    <w:p>
-      <w:pPr>
-        <w:pStyle w:val="NormalWeb"/>
-        <w:spacing w:before="0" w:beforeAutospacing="0" w:after="0" w:afterAutospacing="0"/>
-        <w:rPr>
-          <w:rFonts w:ascii="Calibri" w:hAnsi="Calibri"/>
-          <w:sz w:val="22"/>
-          <w:szCs w:val="22"/>
-          <w:lang w:val="en-US"/>
-        </w:rPr>
-      </w:pPr>
-      <w:r>
-        <w:rPr>
-          <w:rFonts w:ascii="Calibri" w:hAnsi="Calibri"/>
-          <w:sz w:val="22"/>
-          <w:szCs w:val="22"/>
-          <w:lang w:val="en-US"/>
-        </w:rPr>
-        <w:t>Stage and commit</w:t>
-      </w:r>
-    </w:p>
-    <w:p>
-      <w:pPr>
-        <w:pStyle w:val="NormalWeb"/>
-        <w:spacing w:before="0" w:beforeAutospacing="0" w:after="0" w:afterAutospacing="0"/>
-        <w:ind w:left="540"/>
-        <w:rPr>
-          <w:rFonts w:ascii="Calibri" w:hAnsi="Calibri"/>
-          <w:sz w:val="22"/>
-          <w:szCs w:val="22"/>
-          <w:lang w:val="en-US"/>
-        </w:rPr>
-      </w:pPr>
-      <w:r>
-        <w:rPr>
-          <w:rFonts w:ascii="Calibri" w:hAnsi="Calibri"/>
-          <w:sz w:val="22"/>
-          <w:szCs w:val="22"/>
-          <w:lang w:val="en-US"/>
-        </w:rPr>
-        <w:t>Now it's only visible in the committed branch</w:t>
-      </w:r>
-    </w:p>
-    <w:p>
-      <w:pPr>
-        <w:pStyle w:val="NormalWeb"/>
-        <w:spacing w:before="0" w:beforeAutospacing="0" w:after="0" w:afterAutospacing="0"/>
-        <w:rPr>
-          <w:rFonts w:ascii="Calibri" w:hAnsi="Calibri"/>
-          <w:sz w:val="22"/>
-          <w:szCs w:val="22"/>
-          <w:lang w:val="en-US"/>
-        </w:rPr>
-      </w:pPr>
-      <w:r>
-        <w:rPr>
-          <w:rFonts w:ascii="Calibri" w:hAnsi="Calibri"/>
-          <w:sz w:val="22"/>
-          <w:szCs w:val="22"/>
-          <w:lang w:val="en-US"/>
-        </w:rPr>
-        <w:t xml:space="preserve">If we </w:t>
-      </w:r>
-      <w:proofErr w:type="gramStart"/>
-      <w:r>
-        <w:rPr>
-          <w:rFonts w:ascii="Calibri" w:hAnsi="Calibri"/>
-          <w:sz w:val="22"/>
-          <w:szCs w:val="22"/>
-          <w:lang w:val="en-US"/>
-        </w:rPr>
-        <w:t>now</w:t>
-      </w:r>
-      <w:proofErr w:type="gramEnd"/>
-      <w:r>
-        <w:rPr>
-          <w:rFonts w:ascii="Calibri" w:hAnsi="Calibri"/>
-          <w:sz w:val="22"/>
-          <w:szCs w:val="22"/>
-          <w:lang w:val="en-US"/>
-        </w:rPr>
-        <w:t xml:space="preserve"> try to delete the surprise branch git won't allow us</w:t>
-      </w:r>
-    </w:p>
-    <w:p>
-      <w:pPr>
-        <w:pStyle w:val="NormalWeb"/>
-        <w:spacing w:before="0" w:beforeAutospacing="0" w:after="0" w:afterAutospacing="0"/>
-        <w:rPr>
-          <w:rFonts w:ascii="Calibri" w:hAnsi="Calibri"/>
-          <w:sz w:val="22"/>
-          <w:szCs w:val="22"/>
-          <w:lang w:val="en-US"/>
-        </w:rPr>
-      </w:pPr>
-      <w:r>
-        <w:rPr>
-          <w:rFonts w:ascii="Calibri" w:hAnsi="Calibri"/>
-          <w:sz w:val="22"/>
-          <w:szCs w:val="22"/>
-          <w:lang w:val="en-US"/>
-        </w:rPr>
-        <w:t> </w:t>
-      </w:r>
-    </w:p>
-    <w:p>
-      <w:pPr>
-        <w:pStyle w:val="NormalWeb"/>
-        <w:spacing w:before="0" w:beforeAutospacing="0" w:after="0" w:afterAutospacing="0"/>
-        <w:rPr>
-          <w:rFonts w:ascii="Calibri" w:hAnsi="Calibri"/>
-          <w:sz w:val="22"/>
-          <w:szCs w:val="22"/>
-          <w:lang w:val="en-US"/>
-        </w:rPr>
-      </w:pPr>
-      <w:r>
-        <w:rPr>
-          <w:rFonts w:ascii="Calibri" w:hAnsi="Calibri"/>
-          <w:sz w:val="22"/>
-          <w:szCs w:val="22"/>
-          <w:lang w:val="en-US"/>
-        </w:rPr>
-        <w:t>COLLABORATION</w:t>
-      </w:r>
-    </w:p>
-    <w:p>
-      <w:pPr>
-        <w:pStyle w:val="NormalWeb"/>
-        <w:spacing w:before="0" w:beforeAutospacing="0" w:after="0" w:afterAutospacing="0"/>
-        <w:rPr>
-          <w:rFonts w:ascii="Calibri" w:hAnsi="Calibri"/>
-          <w:sz w:val="22"/>
-          <w:szCs w:val="22"/>
-          <w:lang w:val="en-US"/>
-        </w:rPr>
-      </w:pPr>
-      <w:r>
-        <w:rPr>
-          <w:rFonts w:ascii="Calibri" w:hAnsi="Calibri"/>
-          <w:sz w:val="22"/>
-          <w:szCs w:val="22"/>
-          <w:lang w:val="en-US"/>
-        </w:rPr>
-        <w:t>Branches... or people</w:t>
-      </w:r>
-    </w:p>
-    <w:p>
-      <w:pPr>
-        <w:pStyle w:val="NormalWeb"/>
-        <w:spacing w:before="0" w:beforeAutospacing="0" w:after="0" w:afterAutospacing="0"/>
-        <w:rPr>
-          <w:rFonts w:ascii="Calibri" w:hAnsi="Calibri"/>
-          <w:sz w:val="22"/>
-          <w:szCs w:val="22"/>
-          <w:lang w:val="en-US"/>
-        </w:rPr>
-      </w:pPr>
-      <w:r>
-        <w:rPr>
-          <w:rFonts w:ascii="Calibri" w:hAnsi="Calibri"/>
-          <w:sz w:val="22"/>
-          <w:szCs w:val="22"/>
-          <w:lang w:val="en-US"/>
-        </w:rPr>
-        <w:t>Bitbucket.com free private repositories</w:t>
-      </w:r>
-    </w:p>
-    <w:p>
-      <w:pPr>
-        <w:pStyle w:val="NormalWeb"/>
-        <w:spacing w:before="0" w:beforeAutospacing="0" w:after="0" w:afterAutospacing="0"/>
-        <w:rPr>
-          <w:rFonts w:ascii="Calibri" w:hAnsi="Calibri"/>
-          <w:sz w:val="22"/>
-          <w:szCs w:val="22"/>
-          <w:lang w:val="en-US"/>
-        </w:rPr>
-      </w:pPr>
-      <w:r>
-        <w:rPr>
-          <w:rFonts w:ascii="Calibri" w:hAnsi="Calibri"/>
-          <w:sz w:val="22"/>
-          <w:szCs w:val="22"/>
-          <w:lang w:val="en-US"/>
-        </w:rPr>
-        <w:t>Add a remote location</w:t>
-      </w:r>
-    </w:p>
-    <w:p>
-      <w:pPr>
-        <w:pStyle w:val="NormalWeb"/>
-        <w:spacing w:before="0" w:beforeAutospacing="0" w:after="0" w:afterAutospacing="0"/>
-        <w:ind w:left="540"/>
-        <w:rPr>
-          <w:rFonts w:ascii="Calibri" w:hAnsi="Calibri"/>
-          <w:sz w:val="22"/>
-          <w:szCs w:val="22"/>
-          <w:lang w:val="en-US"/>
-        </w:rPr>
-      </w:pPr>
-      <w:r>
-        <w:rPr>
-          <w:rFonts w:ascii="Calibri" w:hAnsi="Calibri"/>
-          <w:sz w:val="22"/>
-          <w:szCs w:val="22"/>
-          <w:lang w:val="en-US"/>
-        </w:rPr>
-        <w:t xml:space="preserve">Git add origin </w:t>
-      </w:r>
-      <w:proofErr w:type="spellStart"/>
-      <w:proofErr w:type="gramStart"/>
-      <w:r>
-        <w:rPr>
-          <w:rFonts w:ascii="Calibri" w:hAnsi="Calibri"/>
-          <w:sz w:val="22"/>
-          <w:szCs w:val="22"/>
-          <w:lang w:val="en-US"/>
-        </w:rPr>
-        <w:t>ip.address</w:t>
-      </w:r>
-      <w:proofErr w:type="spellEnd"/>
-      <w:proofErr w:type="gramEnd"/>
-    </w:p>
-    <w:p>
-      <w:pPr>
-        <w:pStyle w:val="NormalWeb"/>
-        <w:spacing w:before="0" w:beforeAutospacing="0" w:after="0" w:afterAutospacing="0"/>
-        <w:rPr>
-          <w:rFonts w:ascii="Calibri" w:hAnsi="Calibri"/>
-          <w:sz w:val="22"/>
-          <w:szCs w:val="22"/>
-          <w:lang w:val="en-US"/>
-        </w:rPr>
-      </w:pPr>
-      <w:r>
-        <w:rPr>
-          <w:rFonts w:ascii="Calibri" w:hAnsi="Calibri"/>
-          <w:sz w:val="22"/>
-          <w:szCs w:val="22"/>
-          <w:lang w:val="en-US"/>
-        </w:rPr>
-        <w:t>Send data</w:t>
-      </w:r>
-    </w:p>
-    <w:p>
-      <w:pPr>
-        <w:pStyle w:val="NormalWeb"/>
-        <w:spacing w:before="0" w:beforeAutospacing="0" w:after="0" w:afterAutospacing="0"/>
-        <w:ind w:left="540"/>
-        <w:rPr>
-          <w:rFonts w:ascii="Calibri" w:hAnsi="Calibri"/>
-          <w:sz w:val="22"/>
-          <w:szCs w:val="22"/>
-          <w:lang w:val="en-US"/>
-        </w:rPr>
-      </w:pPr>
-      <w:r>
-        <w:rPr>
-          <w:rFonts w:ascii="Calibri" w:hAnsi="Calibri"/>
-          <w:sz w:val="22"/>
-          <w:szCs w:val="22"/>
-          <w:lang w:val="en-US"/>
-        </w:rPr>
-        <w:t>Git push -u origin master</w:t>
-      </w:r>
-    </w:p>
-    <w:p>
-      <w:pPr>
-        <w:pStyle w:val="NormalWeb"/>
-        <w:spacing w:before="0" w:beforeAutospacing="0" w:after="0" w:afterAutospacing="0"/>
-        <w:ind w:left="1080"/>
-        <w:rPr>
-          <w:rFonts w:ascii="Calibri" w:hAnsi="Calibri"/>
-          <w:sz w:val="22"/>
-          <w:szCs w:val="22"/>
-          <w:lang w:val="en-US"/>
-        </w:rPr>
-      </w:pPr>
-      <w:r>
-        <w:rPr>
-          <w:rFonts w:ascii="Calibri" w:hAnsi="Calibri"/>
-          <w:sz w:val="22"/>
-          <w:szCs w:val="22"/>
-          <w:lang w:val="en-US"/>
-        </w:rPr>
-        <w:t># it pushes all the files in the repository (I think)</w:t>
-      </w:r>
-    </w:p>
-    <w:p>
-      <w:pPr>
-        <w:pStyle w:val="NormalWeb"/>
-        <w:spacing w:before="0" w:beforeAutospacing="0" w:after="0" w:afterAutospacing="0"/>
-        <w:rPr>
-          <w:rFonts w:ascii="Calibri" w:hAnsi="Calibri"/>
-          <w:sz w:val="22"/>
-          <w:szCs w:val="22"/>
-          <w:lang w:val="en-US"/>
-        </w:rPr>
-      </w:pPr>
-      <w:r>
-        <w:rPr>
-          <w:rFonts w:ascii="Calibri" w:hAnsi="Calibri"/>
-          <w:sz w:val="22"/>
-          <w:szCs w:val="22"/>
-          <w:lang w:val="en-US"/>
-        </w:rPr>
-        <w:t>Receive data</w:t>
-      </w:r>
-    </w:p>
-    <w:p>
-      <w:pPr>
-        <w:pStyle w:val="NormalWeb"/>
-        <w:spacing w:before="0" w:beforeAutospacing="0" w:after="0" w:afterAutospacing="0"/>
-        <w:ind w:left="540"/>
-        <w:rPr>
-          <w:rFonts w:ascii="Calibri" w:hAnsi="Calibri"/>
-          <w:sz w:val="22"/>
-          <w:szCs w:val="22"/>
-          <w:lang w:val="en-US"/>
-        </w:rPr>
-      </w:pPr>
-      <w:r>
-        <w:rPr>
-          <w:rFonts w:ascii="Calibri" w:hAnsi="Calibri"/>
-          <w:sz w:val="22"/>
-          <w:szCs w:val="22"/>
-          <w:lang w:val="en-US"/>
-        </w:rPr>
-        <w:t>Git pull origin master</w:t>
-      </w:r>
-    </w:p>
-    <w:p>
-      <w:pPr>
-        <w:pStyle w:val="NormalWeb"/>
-        <w:spacing w:before="0" w:beforeAutospacing="0" w:after="0" w:afterAutospacing="0"/>
-        <w:rPr>
-          <w:rFonts w:ascii="Calibri" w:hAnsi="Calibri"/>
-          <w:sz w:val="22"/>
-          <w:szCs w:val="22"/>
-          <w:lang w:val="en-US"/>
-        </w:rPr>
-      </w:pPr>
-      <w:r>
-        <w:rPr>
-          <w:rFonts w:ascii="Calibri" w:hAnsi="Calibri"/>
-          <w:sz w:val="22"/>
-          <w:szCs w:val="22"/>
-          <w:lang w:val="en-US"/>
-        </w:rPr>
-        <w:t> </w:t>
-      </w:r>
-    </w:p>
-    <w:p>
-      <w:pPr>
-        <w:rPr>
-          <w:lang w:val="en-US"/>
-        </w:rPr>
-      </w:pPr>
-    </w:p>
-    <w:p>
-      <w:pPr>
-        <w:rPr>
-          <w:lang w:val="en-US"/>
-        </w:rPr>
-      </w:pPr>
-    </w:p>
-    <w:p>
-      <w:pPr>
-        <w:rPr>
-          <w:b/>
-        </w:rPr>
-      </w:pPr>
-      <w:r>
-        <w:rPr>
-          <w:b/>
-        </w:rPr>
-        <w:t xml:space="preserve">Parte 3. Unix </w:t>
-      </w:r>
-      <w:proofErr w:type="spellStart"/>
-      <w:r>
-        <w:rPr>
-          <w:b/>
-        </w:rPr>
-        <w:t>shell</w:t>
-      </w:r>
-      <w:proofErr w:type="spellEnd"/>
-      <w:r>
-        <w:rPr>
-          <w:b/>
-        </w:rPr>
-        <w:t xml:space="preserve"> esquema (del</w:t>
-      </w:r>
-      <w:r>
-        <w:rPr>
-          <w:b/>
-        </w:rPr>
-        <w:t xml:space="preserve"> Software </w:t>
-      </w:r>
-      <w:proofErr w:type="spellStart"/>
-      <w:r>
-        <w:rPr>
-          <w:b/>
-        </w:rPr>
-        <w:t>carpentry</w:t>
-      </w:r>
-      <w:proofErr w:type="spellEnd"/>
-      <w:r>
-        <w:rPr>
-          <w:b/>
-        </w:rPr>
-        <w:t xml:space="preserve"> 2015)</w:t>
-      </w:r>
-    </w:p>
-    <w:p>
-      <w:pPr>
-        <w:rPr>
-          <w:b/>
-        </w:rPr>
-      </w:pPr>
-    </w:p>
-    <w:p>
-      <w:pPr>
-        <w:pStyle w:val="NormalWeb"/>
-        <w:spacing w:before="0" w:beforeAutospacing="0" w:after="0" w:afterAutospacing="0"/>
-        <w:rPr>
-          <w:rFonts w:ascii="Calibri" w:hAnsi="Calibri"/>
-          <w:sz w:val="22"/>
-          <w:szCs w:val="22"/>
-          <w:lang w:val="en-US"/>
-        </w:rPr>
-      </w:pPr>
-      <w:r>
-        <w:rPr>
-          <w:rFonts w:ascii="Calibri" w:hAnsi="Calibri"/>
-          <w:sz w:val="22"/>
-          <w:szCs w:val="22"/>
-          <w:lang w:val="en-US"/>
-        </w:rPr>
-        <w:t>POSIX minimum standard</w:t>
-      </w:r>
-    </w:p>
-    <w:p>
-      <w:pPr>
-        <w:pStyle w:val="NormalWeb"/>
-        <w:spacing w:before="0" w:beforeAutospacing="0" w:after="0" w:afterAutospacing="0"/>
-        <w:rPr>
-          <w:rFonts w:ascii="Calibri" w:hAnsi="Calibri"/>
-          <w:sz w:val="22"/>
-          <w:szCs w:val="22"/>
-          <w:lang w:val="en-US"/>
-        </w:rPr>
-      </w:pPr>
-      <w:r>
-        <w:rPr>
-          <w:rFonts w:ascii="Calibri" w:hAnsi="Calibri"/>
-          <w:sz w:val="22"/>
-          <w:szCs w:val="22"/>
-          <w:lang w:val="en-US"/>
-        </w:rPr>
-        <w:t>Ls is a program?</w:t>
-      </w:r>
-    </w:p>
-    <w:p>
-      <w:pPr>
-        <w:pStyle w:val="NormalWeb"/>
-        <w:spacing w:before="0" w:beforeAutospacing="0" w:after="0" w:afterAutospacing="0"/>
-        <w:rPr>
-          <w:rFonts w:ascii="Calibri" w:hAnsi="Calibri"/>
-          <w:sz w:val="22"/>
-          <w:szCs w:val="22"/>
-        </w:rPr>
-      </w:pPr>
-      <w:r>
-        <w:rPr>
-          <w:rFonts w:ascii="Calibri" w:hAnsi="Calibri"/>
-          <w:sz w:val="22"/>
-          <w:szCs w:val="22"/>
-        </w:rPr>
-        <w:t xml:space="preserve"># activar el </w:t>
-      </w:r>
-      <w:proofErr w:type="spellStart"/>
-      <w:r>
-        <w:rPr>
-          <w:rFonts w:ascii="Calibri" w:hAnsi="Calibri"/>
-          <w:sz w:val="22"/>
-          <w:szCs w:val="22"/>
-        </w:rPr>
-        <w:t>notepad</w:t>
-      </w:r>
-      <w:proofErr w:type="spellEnd"/>
-      <w:r>
-        <w:rPr>
-          <w:rFonts w:ascii="Calibri" w:hAnsi="Calibri"/>
-          <w:sz w:val="22"/>
-          <w:szCs w:val="22"/>
-        </w:rPr>
-        <w:t xml:space="preserve"> como editor del </w:t>
-      </w:r>
-      <w:proofErr w:type="spellStart"/>
-      <w:r>
-        <w:rPr>
-          <w:rFonts w:ascii="Calibri" w:hAnsi="Calibri"/>
-          <w:sz w:val="22"/>
-          <w:szCs w:val="22"/>
-        </w:rPr>
-        <w:t>shell</w:t>
-      </w:r>
-      <w:proofErr w:type="spellEnd"/>
-    </w:p>
-    <w:p>
-      <w:pPr>
-        <w:pStyle w:val="NormalWeb"/>
-        <w:spacing w:before="0" w:beforeAutospacing="0" w:after="0" w:afterAutospacing="0"/>
-        <w:rPr>
-          <w:rFonts w:ascii="Calibri" w:hAnsi="Calibri"/>
-          <w:sz w:val="22"/>
-          <w:szCs w:val="22"/>
-          <w:lang w:val="en-US"/>
-        </w:rPr>
-      </w:pPr>
-      <w:r>
-        <w:rPr>
-          <w:rFonts w:ascii="Calibri" w:hAnsi="Calibri"/>
-          <w:sz w:val="22"/>
-          <w:szCs w:val="22"/>
-          <w:lang w:val="en-US"/>
-        </w:rPr>
-        <w:t>alias notepad="c:/Users/gboyra/Notepad++/notepad++.exe"</w:t>
-      </w:r>
-    </w:p>
-    <w:p>
-      <w:pPr>
-        <w:pStyle w:val="NormalWeb"/>
-        <w:spacing w:before="0" w:beforeAutospacing="0" w:after="0" w:afterAutospacing="0"/>
-        <w:rPr>
-          <w:rFonts w:ascii="Calibri" w:hAnsi="Calibri"/>
-          <w:sz w:val="22"/>
-          <w:szCs w:val="22"/>
-          <w:lang w:val="en-US"/>
-        </w:rPr>
-      </w:pPr>
-      <w:r>
-        <w:rPr>
-          <w:rFonts w:ascii="Calibri" w:hAnsi="Calibri"/>
-          <w:sz w:val="22"/>
-          <w:szCs w:val="22"/>
-          <w:lang w:val="en-US"/>
-        </w:rPr>
-        <w:t> </w:t>
-      </w:r>
-    </w:p>
-    <w:p>
-      <w:pPr>
-        <w:pStyle w:val="NormalWeb"/>
-        <w:spacing w:before="0" w:beforeAutospacing="0" w:after="0" w:afterAutospacing="0"/>
-        <w:rPr>
-          <w:rFonts w:ascii="Calibri" w:hAnsi="Calibri"/>
-          <w:sz w:val="22"/>
-          <w:szCs w:val="22"/>
-          <w:lang w:val="en-US"/>
-        </w:rPr>
-      </w:pPr>
-      <w:r>
-        <w:rPr>
-          <w:rFonts w:ascii="Calibri" w:hAnsi="Calibri"/>
-          <w:sz w:val="22"/>
-          <w:szCs w:val="22"/>
-          <w:lang w:val="en-US"/>
-        </w:rPr>
-        <w:t> </w:t>
-      </w:r>
-    </w:p>
-    <w:p>
-      <w:pPr>
-        <w:pStyle w:val="NormalWeb"/>
-        <w:spacing w:before="0" w:beforeAutospacing="0" w:after="0" w:afterAutospacing="0"/>
-        <w:rPr>
-          <w:rFonts w:ascii="Calibri" w:hAnsi="Calibri"/>
-          <w:sz w:val="22"/>
-          <w:szCs w:val="22"/>
-        </w:rPr>
-      </w:pPr>
-      <w:r>
-        <w:rPr>
-          <w:rFonts w:ascii="Calibri" w:hAnsi="Calibri"/>
-          <w:sz w:val="22"/>
-          <w:szCs w:val="22"/>
-        </w:rPr>
-        <w:t xml:space="preserve">Shell </w:t>
-      </w:r>
-      <w:proofErr w:type="spellStart"/>
-      <w:r>
-        <w:rPr>
-          <w:rFonts w:ascii="Calibri" w:hAnsi="Calibri"/>
-          <w:sz w:val="22"/>
-          <w:szCs w:val="22"/>
-        </w:rPr>
-        <w:t>commands</w:t>
-      </w:r>
-      <w:proofErr w:type="spellEnd"/>
-      <w:r>
-        <w:rPr>
-          <w:rFonts w:ascii="Calibri" w:hAnsi="Calibri"/>
-          <w:sz w:val="22"/>
-          <w:szCs w:val="22"/>
-        </w:rPr>
-        <w:t>:</w:t>
-      </w:r>
-    </w:p>
-    <w:p>
-      <w:pPr>
-        <w:pStyle w:val="NormalWeb"/>
-        <w:spacing w:before="0" w:beforeAutospacing="0" w:after="0" w:afterAutospacing="0"/>
-        <w:rPr>
-          <w:rFonts w:ascii="Calibri" w:hAnsi="Calibri"/>
-          <w:sz w:val="22"/>
-          <w:szCs w:val="22"/>
-        </w:rPr>
-      </w:pPr>
-      <w:proofErr w:type="spellStart"/>
-      <w:r>
-        <w:rPr>
-          <w:rFonts w:ascii="Calibri" w:hAnsi="Calibri"/>
-          <w:sz w:val="22"/>
-          <w:szCs w:val="22"/>
-        </w:rPr>
-        <w:t>Ls</w:t>
-      </w:r>
-      <w:proofErr w:type="spellEnd"/>
-      <w:r>
-        <w:rPr>
-          <w:rFonts w:ascii="Calibri" w:hAnsi="Calibri"/>
-          <w:sz w:val="22"/>
-          <w:szCs w:val="22"/>
-        </w:rPr>
-        <w:t xml:space="preserve"> # mostrar los archivos y carpetas</w:t>
-      </w:r>
-    </w:p>
-    <w:p>
-      <w:pPr>
-        <w:pStyle w:val="NormalWeb"/>
-        <w:spacing w:before="0" w:beforeAutospacing="0" w:after="0" w:afterAutospacing="0"/>
-        <w:rPr>
-          <w:rFonts w:ascii="Calibri" w:hAnsi="Calibri"/>
-          <w:sz w:val="22"/>
-          <w:szCs w:val="22"/>
-          <w:lang w:val="en-US"/>
-        </w:rPr>
-      </w:pPr>
-      <w:proofErr w:type="spellStart"/>
-      <w:r>
-        <w:rPr>
-          <w:rFonts w:ascii="Calibri" w:hAnsi="Calibri"/>
-          <w:sz w:val="22"/>
-          <w:szCs w:val="22"/>
-          <w:lang w:val="en-US"/>
-        </w:rPr>
-        <w:t>Pwd</w:t>
-      </w:r>
-      <w:proofErr w:type="spellEnd"/>
-      <w:r>
-        <w:rPr>
-          <w:rFonts w:ascii="Calibri" w:hAnsi="Calibri"/>
-          <w:sz w:val="22"/>
-          <w:szCs w:val="22"/>
-          <w:lang w:val="en-US"/>
-        </w:rPr>
-        <w:t xml:space="preserve"> # print working directory</w:t>
-      </w:r>
-    </w:p>
-    <w:p>
-      <w:pPr>
-        <w:pStyle w:val="NormalWeb"/>
-        <w:spacing w:before="0" w:beforeAutospacing="0" w:after="0" w:afterAutospacing="0"/>
-        <w:rPr>
-          <w:rFonts w:ascii="Calibri" w:hAnsi="Calibri"/>
-          <w:sz w:val="22"/>
-          <w:szCs w:val="22"/>
-          <w:lang w:val="en-US"/>
-        </w:rPr>
-      </w:pPr>
-      <w:r>
-        <w:rPr>
-          <w:rFonts w:ascii="Calibri" w:hAnsi="Calibri"/>
-          <w:sz w:val="22"/>
-          <w:szCs w:val="22"/>
-          <w:lang w:val="en-US"/>
-        </w:rPr>
-        <w:t>Cd # change directory</w:t>
-      </w:r>
-    </w:p>
-    <w:p>
-      <w:pPr>
-        <w:pStyle w:val="NormalWeb"/>
-        <w:spacing w:before="0" w:beforeAutospacing="0" w:after="0" w:afterAutospacing="0"/>
-        <w:rPr>
-          <w:rFonts w:ascii="Calibri" w:hAnsi="Calibri"/>
-          <w:sz w:val="22"/>
-          <w:szCs w:val="22"/>
-        </w:rPr>
-      </w:pPr>
-      <w:r>
-        <w:rPr>
-          <w:rFonts w:ascii="Calibri" w:hAnsi="Calibri"/>
-          <w:sz w:val="22"/>
-          <w:szCs w:val="22"/>
-        </w:rPr>
-        <w:t>Cd</w:t>
-      </w:r>
-      <w:proofErr w:type="gramStart"/>
-      <w:r>
-        <w:rPr>
-          <w:rFonts w:ascii="Calibri" w:hAnsi="Calibri"/>
-          <w:sz w:val="22"/>
-          <w:szCs w:val="22"/>
-        </w:rPr>
-        <w:t xml:space="preserve"> ..</w:t>
-      </w:r>
-      <w:proofErr w:type="gramEnd"/>
-      <w:r>
-        <w:rPr>
-          <w:rFonts w:ascii="Calibri" w:hAnsi="Calibri"/>
-          <w:sz w:val="22"/>
-          <w:szCs w:val="22"/>
-        </w:rPr>
-        <w:t xml:space="preserve"> # directorio superior</w:t>
-      </w:r>
-    </w:p>
-    <w:p>
-      <w:pPr>
-        <w:pStyle w:val="NormalWeb"/>
-        <w:spacing w:before="0" w:beforeAutospacing="0" w:after="0" w:afterAutospacing="0"/>
-        <w:rPr>
-          <w:rFonts w:ascii="Calibri" w:hAnsi="Calibri"/>
-          <w:sz w:val="22"/>
-          <w:szCs w:val="22"/>
-        </w:rPr>
-      </w:pPr>
-      <w:proofErr w:type="gramStart"/>
-      <w:r>
-        <w:rPr>
-          <w:rFonts w:ascii="Calibri" w:hAnsi="Calibri"/>
-          <w:sz w:val="22"/>
-          <w:szCs w:val="22"/>
-        </w:rPr>
-        <w:t>Cd .</w:t>
-      </w:r>
-      <w:proofErr w:type="gramEnd"/>
-      <w:r>
-        <w:rPr>
-          <w:rFonts w:ascii="Calibri" w:hAnsi="Calibri"/>
-          <w:sz w:val="22"/>
-          <w:szCs w:val="22"/>
-        </w:rPr>
-        <w:t xml:space="preserve"> # directorio actual - puede ser </w:t>
-      </w:r>
-      <w:proofErr w:type="spellStart"/>
-      <w:r>
-        <w:rPr>
-          <w:rFonts w:ascii="Calibri" w:hAnsi="Calibri"/>
-          <w:sz w:val="22"/>
-          <w:szCs w:val="22"/>
-        </w:rPr>
-        <w:t>util</w:t>
-      </w:r>
-      <w:proofErr w:type="spellEnd"/>
-      <w:r>
-        <w:rPr>
-          <w:rFonts w:ascii="Calibri" w:hAnsi="Calibri"/>
-          <w:sz w:val="22"/>
-          <w:szCs w:val="22"/>
-        </w:rPr>
-        <w:t xml:space="preserve"> dentro de un script</w:t>
-      </w:r>
-    </w:p>
-    <w:p>
-      <w:pPr>
-        <w:pStyle w:val="NormalWeb"/>
-        <w:spacing w:before="0" w:beforeAutospacing="0" w:after="0" w:afterAutospacing="0"/>
-        <w:rPr>
-          <w:rFonts w:ascii="Calibri" w:hAnsi="Calibri"/>
-          <w:sz w:val="22"/>
-          <w:szCs w:val="22"/>
-        </w:rPr>
-      </w:pPr>
-      <w:proofErr w:type="spellStart"/>
-      <w:r>
-        <w:rPr>
-          <w:rFonts w:ascii="Calibri" w:hAnsi="Calibri"/>
-          <w:sz w:val="22"/>
-          <w:szCs w:val="22"/>
-        </w:rPr>
-        <w:t>whoamI</w:t>
-      </w:r>
-      <w:proofErr w:type="spellEnd"/>
-      <w:r>
-        <w:rPr>
-          <w:rFonts w:ascii="Calibri" w:hAnsi="Calibri"/>
-          <w:sz w:val="22"/>
-          <w:szCs w:val="22"/>
-        </w:rPr>
-        <w:t xml:space="preserve"> # devuelve el usuario</w:t>
-      </w:r>
-    </w:p>
-    <w:p>
-      <w:pPr>
-        <w:pStyle w:val="NormalWeb"/>
-        <w:spacing w:before="0" w:beforeAutospacing="0" w:after="0" w:afterAutospacing="0"/>
-        <w:rPr>
-          <w:rFonts w:ascii="Calibri" w:hAnsi="Calibri"/>
-          <w:sz w:val="22"/>
-          <w:szCs w:val="22"/>
-        </w:rPr>
-      </w:pPr>
-      <w:proofErr w:type="spellStart"/>
-      <w:r>
-        <w:rPr>
-          <w:rFonts w:ascii="Calibri" w:hAnsi="Calibri"/>
-          <w:sz w:val="22"/>
-          <w:szCs w:val="22"/>
-        </w:rPr>
-        <w:t>Ls</w:t>
-      </w:r>
-      <w:proofErr w:type="spellEnd"/>
-      <w:r>
-        <w:rPr>
-          <w:rFonts w:ascii="Calibri" w:hAnsi="Calibri"/>
-          <w:sz w:val="22"/>
-          <w:szCs w:val="22"/>
-        </w:rPr>
-        <w:t xml:space="preserve"> -F # </w:t>
-      </w:r>
-      <w:proofErr w:type="spellStart"/>
-      <w:r>
-        <w:rPr>
-          <w:rFonts w:ascii="Calibri" w:hAnsi="Calibri"/>
-          <w:sz w:val="22"/>
-          <w:szCs w:val="22"/>
-        </w:rPr>
-        <w:t>the</w:t>
-      </w:r>
-      <w:proofErr w:type="spellEnd"/>
-      <w:r>
-        <w:rPr>
-          <w:rFonts w:ascii="Calibri" w:hAnsi="Calibri"/>
-          <w:sz w:val="22"/>
-          <w:szCs w:val="22"/>
-        </w:rPr>
-        <w:t xml:space="preserve"> </w:t>
-      </w:r>
-      <w:proofErr w:type="spellStart"/>
-      <w:r>
-        <w:rPr>
-          <w:rFonts w:ascii="Calibri" w:hAnsi="Calibri"/>
-          <w:sz w:val="22"/>
-          <w:szCs w:val="22"/>
-        </w:rPr>
-        <w:t>minus</w:t>
-      </w:r>
-      <w:proofErr w:type="spellEnd"/>
-      <w:r>
-        <w:rPr>
-          <w:rFonts w:ascii="Calibri" w:hAnsi="Calibri"/>
-          <w:sz w:val="22"/>
-          <w:szCs w:val="22"/>
-        </w:rPr>
-        <w:t xml:space="preserve"> </w:t>
-      </w:r>
-      <w:proofErr w:type="spellStart"/>
-      <w:r>
-        <w:rPr>
-          <w:rFonts w:ascii="Calibri" w:hAnsi="Calibri"/>
-          <w:sz w:val="22"/>
-          <w:szCs w:val="22"/>
-        </w:rPr>
-        <w:t>is</w:t>
-      </w:r>
-      <w:proofErr w:type="spellEnd"/>
-      <w:r>
-        <w:rPr>
-          <w:rFonts w:ascii="Calibri" w:hAnsi="Calibri"/>
-          <w:sz w:val="22"/>
-          <w:szCs w:val="22"/>
-        </w:rPr>
-        <w:t xml:space="preserve"> a "</w:t>
-      </w:r>
-      <w:proofErr w:type="spellStart"/>
-      <w:r>
-        <w:rPr>
-          <w:rFonts w:ascii="Calibri" w:hAnsi="Calibri"/>
-          <w:sz w:val="22"/>
-          <w:szCs w:val="22"/>
-        </w:rPr>
-        <w:t>flag</w:t>
-      </w:r>
-      <w:proofErr w:type="spellEnd"/>
-      <w:r>
-        <w:rPr>
-          <w:rFonts w:ascii="Calibri" w:hAnsi="Calibri"/>
-          <w:sz w:val="22"/>
-          <w:szCs w:val="22"/>
-        </w:rPr>
-        <w:t>"</w:t>
-      </w:r>
-    </w:p>
-    <w:p>
-      <w:pPr>
-        <w:pStyle w:val="NormalWeb"/>
-        <w:spacing w:before="0" w:beforeAutospacing="0" w:after="0" w:afterAutospacing="0"/>
-        <w:ind w:left="540"/>
-        <w:rPr>
-          <w:rFonts w:ascii="Calibri" w:hAnsi="Calibri"/>
-          <w:sz w:val="22"/>
-          <w:szCs w:val="22"/>
-        </w:rPr>
-      </w:pPr>
-      <w:r>
-        <w:rPr>
-          <w:rFonts w:ascii="Calibri" w:hAnsi="Calibri"/>
-          <w:sz w:val="22"/>
-          <w:szCs w:val="22"/>
-        </w:rPr>
-        <w:t># pinta una barra cuando es un directorio</w:t>
-      </w:r>
-    </w:p>
-    <w:p>
-      <w:pPr>
-        <w:pStyle w:val="NormalWeb"/>
-        <w:spacing w:before="0" w:beforeAutospacing="0" w:after="0" w:afterAutospacing="0"/>
-        <w:rPr>
-          <w:rFonts w:ascii="Calibri" w:hAnsi="Calibri"/>
-          <w:sz w:val="22"/>
-          <w:szCs w:val="22"/>
-        </w:rPr>
-      </w:pPr>
-      <w:proofErr w:type="spellStart"/>
-      <w:r>
-        <w:rPr>
-          <w:rFonts w:ascii="Calibri" w:hAnsi="Calibri"/>
-          <w:sz w:val="22"/>
-          <w:szCs w:val="22"/>
-        </w:rPr>
-        <w:t>Ls</w:t>
-      </w:r>
-      <w:proofErr w:type="spellEnd"/>
-      <w:r>
-        <w:rPr>
-          <w:rFonts w:ascii="Calibri" w:hAnsi="Calibri"/>
-          <w:sz w:val="22"/>
-          <w:szCs w:val="22"/>
-        </w:rPr>
-        <w:t xml:space="preserve"> -l # proporciona las fechas de modificación de los archivos</w:t>
-      </w:r>
-    </w:p>
-    <w:p>
-      <w:pPr>
-        <w:pStyle w:val="NormalWeb"/>
-        <w:spacing w:before="0" w:beforeAutospacing="0" w:after="0" w:afterAutospacing="0"/>
-        <w:ind w:left="540"/>
-        <w:rPr>
-          <w:rFonts w:ascii="Calibri" w:hAnsi="Calibri"/>
-          <w:sz w:val="22"/>
-          <w:szCs w:val="22"/>
-        </w:rPr>
-      </w:pPr>
-      <w:r>
-        <w:rPr>
-          <w:rFonts w:ascii="Calibri" w:hAnsi="Calibri"/>
-          <w:sz w:val="22"/>
-          <w:szCs w:val="22"/>
-        </w:rPr>
-        <w:lastRenderedPageBreak/>
+        </w:rPr>
+      </w:pPr>
+      <w:r>
+        <w:rPr>
+          <w:rFonts w:ascii="Calibri" w:hAnsi="Calibri"/>
+          <w:sz w:val="22"/>
+          <w:szCs w:val="22"/>
+        </w:rPr>
         <w:t xml:space="preserve"># y </w:t>
       </w:r>
       <w:proofErr w:type="spellStart"/>
@@ -7139,6 +7279,7 @@
           <w:szCs w:val="22"/>
           <w:lang w:val="en-US"/>
         </w:rPr>
+        <w:lastRenderedPageBreak/>
         <w:t>Touch # creates an empty file</w:t>
       </w:r>
     </w:p>
@@ -7844,7 +7985,6 @@
           <w:sz w:val="22"/>
           <w:szCs w:val="22"/>
         </w:rPr>
-        <w:lastRenderedPageBreak/>
         <w:t xml:space="preserve"># (el resultado </w:t>
       </w:r>
       <w:proofErr w:type="gramStart"/>

</xml_diff>